<commit_message>
restore experiments6.csv add summary.txt finish doc
</commit_message>
<xml_diff>
--- a/hw3/HW3/hw3_sol.docx
+++ b/hw3/HW3/hw3_sol.docx
@@ -409,19 +409,7 @@
             <w:szCs w:val="28"/>
             <w:lang w:val="en-US"/>
           </w:rPr>
-          <m:t>K=</m:t>
-        </m:r>
-        <m:r>
-          <m:rPr>
-            <m:sty m:val="p"/>
-          </m:rPr>
-          <w:rPr>
-            <w:rFonts w:ascii="Cambria Math" w:hAnsi="Cambria Math"/>
-            <w:sz w:val="28"/>
-            <w:szCs w:val="28"/>
-            <w:lang w:val="en-US"/>
-          </w:rPr>
-          <m:t>1</m:t>
+          <m:t>K=1</m:t>
         </m:r>
       </m:oMath>
       <w:r>
@@ -632,8 +620,6 @@
         </w:rPr>
         <w:t xml:space="preserve"> לפי הניסוי בשאלה 5.</w:t>
       </w:r>
-      <w:bookmarkStart w:id="0" w:name="_GoBack"/>
-      <w:bookmarkEnd w:id="0"/>
       <w:r>
         <w:rPr>
           <w:rFonts w:ascii="Times New Roman" w:hAnsi="Times New Roman"/>
@@ -647,9 +633,30 @@
     </w:p>
     <w:p>
       <w:pPr>
+        <w:rPr>
+          <w:rFonts w:ascii="Times New Roman" w:hAnsi="Times New Roman"/>
+          <w:sz w:val="28"/>
+          <w:szCs w:val="28"/>
+          <w:rtl/>
+          <w:lang w:val="en-US"/>
+        </w:rPr>
+      </w:pPr>
+      <w:r>
+        <w:rPr>
+          <w:rFonts w:ascii="Times New Roman" w:hAnsi="Times New Roman"/>
+          <w:sz w:val="28"/>
+          <w:szCs w:val="28"/>
+          <w:rtl/>
+          <w:lang w:val="en-US"/>
+        </w:rPr>
+        <w:br w:type="page"/>
+      </w:r>
+    </w:p>
+    <w:p>
+      <w:pPr>
         <w:bidi/>
         <w:spacing w:after="0"/>
-        <w:jc w:val="center"/>
+        <w:ind w:left="720"/>
         <w:rPr>
           <w:rFonts w:ascii="Times New Roman" w:hAnsi="Times New Roman"/>
           <w:b/>
@@ -657,8 +664,4089 @@
           <w:sz w:val="28"/>
           <w:szCs w:val="28"/>
           <w:u w:val="single"/>
-        </w:rPr>
-      </w:pPr>
+          <w:rtl/>
+          <w:lang w:val="en-US"/>
+        </w:rPr>
+      </w:pPr>
+      <w:r>
+        <w:rPr>
+          <w:rFonts w:ascii="Times New Roman" w:hAnsi="Times New Roman" w:hint="cs"/>
+          <w:b/>
+          <w:bCs/>
+          <w:sz w:val="28"/>
+          <w:szCs w:val="28"/>
+          <w:u w:val="single"/>
+          <w:rtl/>
+          <w:lang w:val="en-US"/>
+        </w:rPr>
+        <w:lastRenderedPageBreak/>
+        <w:t>חלק ג</w:t>
+      </w:r>
+    </w:p>
+    <w:p>
+      <w:pPr>
+        <w:bidi/>
+        <w:spacing w:after="0"/>
+        <w:ind w:left="720"/>
+        <w:rPr>
+          <w:rFonts w:ascii="Times New Roman" w:hAnsi="Times New Roman"/>
+          <w:sz w:val="28"/>
+          <w:szCs w:val="28"/>
+          <w:rtl/>
+          <w:lang w:val="en-US"/>
+        </w:rPr>
+      </w:pPr>
+      <w:r>
+        <w:rPr>
+          <w:rFonts w:ascii="Times New Roman" w:hAnsi="Times New Roman" w:hint="cs"/>
+          <w:sz w:val="28"/>
+          <w:szCs w:val="28"/>
+          <w:rtl/>
+          <w:lang w:val="en-US"/>
+        </w:rPr>
+        <w:t xml:space="preserve">כדי למצוא את המסווג הטוב ביותר ערכנו סדרת ניסויים שכללו הרצות רבות על ה </w:t>
+      </w:r>
+      <w:r>
+        <w:rPr>
+          <w:rFonts w:ascii="Times New Roman" w:hAnsi="Times New Roman"/>
+          <w:sz w:val="28"/>
+          <w:szCs w:val="28"/>
+          <w:lang w:val="en-US"/>
+        </w:rPr>
+        <w:t>dataset</w:t>
+      </w:r>
+      <w:r>
+        <w:rPr>
+          <w:rFonts w:ascii="Times New Roman" w:hAnsi="Times New Roman" w:hint="cs"/>
+          <w:sz w:val="28"/>
+          <w:szCs w:val="28"/>
+          <w:rtl/>
+          <w:lang w:val="en-US"/>
+        </w:rPr>
+        <w:t xml:space="preserve"> כדי לראות אילו פרמטרים מניבים את התוצאה הטובה ביותר.</w:t>
+      </w:r>
+    </w:p>
+    <w:p>
+      <w:pPr>
+        <w:bidi/>
+        <w:spacing w:after="0"/>
+        <w:ind w:left="720"/>
+        <w:rPr>
+          <w:rFonts w:ascii="Times New Roman" w:hAnsi="Times New Roman"/>
+          <w:sz w:val="28"/>
+          <w:szCs w:val="28"/>
+          <w:rtl/>
+          <w:lang w:val="en-US"/>
+        </w:rPr>
+      </w:pPr>
+      <w:r>
+        <w:rPr>
+          <w:rFonts w:ascii="Times New Roman" w:hAnsi="Times New Roman" w:hint="cs"/>
+          <w:sz w:val="28"/>
+          <w:szCs w:val="28"/>
+          <w:rtl/>
+          <w:lang w:val="en-US"/>
+        </w:rPr>
+        <w:t>הפרמטרים שנבדקו הם צמצום דוגמאות, מספר הקבוצות לחלוקה ומספר השכנים.</w:t>
+      </w:r>
+    </w:p>
+    <w:p>
+      <w:pPr>
+        <w:bidi/>
+        <w:spacing w:after="0"/>
+        <w:ind w:left="720"/>
+        <w:rPr>
+          <w:rFonts w:ascii="Times New Roman" w:hAnsi="Times New Roman"/>
+          <w:sz w:val="28"/>
+          <w:szCs w:val="28"/>
+          <w:rtl/>
+          <w:lang w:val="en-US"/>
+        </w:rPr>
+      </w:pPr>
+      <w:r>
+        <w:rPr>
+          <w:rFonts w:ascii="Times New Roman" w:hAnsi="Times New Roman" w:hint="cs"/>
+          <w:sz w:val="28"/>
+          <w:szCs w:val="28"/>
+          <w:rtl/>
+          <w:lang w:val="en-US"/>
+        </w:rPr>
+        <w:t xml:space="preserve">עבור </w:t>
+      </w:r>
+      <w:r>
+        <w:rPr>
+          <w:rFonts w:ascii="Times New Roman" w:hAnsi="Times New Roman"/>
+          <w:sz w:val="28"/>
+          <w:szCs w:val="28"/>
+          <w:lang w:val="en-US"/>
+        </w:rPr>
+        <w:t>dataset</w:t>
+      </w:r>
+      <w:r>
+        <w:rPr>
+          <w:rFonts w:ascii="Times New Roman" w:hAnsi="Times New Roman" w:hint="cs"/>
+          <w:sz w:val="28"/>
+          <w:szCs w:val="28"/>
+          <w:rtl/>
+          <w:lang w:val="en-US"/>
+        </w:rPr>
+        <w:t xml:space="preserve"> מלא שלא צומצם כלל ועבור מספר קבוצות לחלוקה, הרצנו את כל הפרמוטציות המחלקות את ה </w:t>
+      </w:r>
+      <w:r>
+        <w:rPr>
+          <w:rFonts w:ascii="Times New Roman" w:hAnsi="Times New Roman"/>
+          <w:sz w:val="28"/>
+          <w:szCs w:val="28"/>
+          <w:lang w:val="en-US"/>
+        </w:rPr>
+        <w:t>dataset</w:t>
+      </w:r>
+      <w:r>
+        <w:rPr>
+          <w:rFonts w:ascii="Times New Roman" w:hAnsi="Times New Roman" w:hint="cs"/>
+          <w:sz w:val="28"/>
+          <w:szCs w:val="28"/>
+          <w:rtl/>
+          <w:lang w:val="en-US"/>
+        </w:rPr>
+        <w:t xml:space="preserve"> לקבוצות אימון ומבחן.</w:t>
+      </w:r>
+    </w:p>
+    <w:p>
+      <w:pPr>
+        <w:bidi/>
+        <w:spacing w:after="0"/>
+        <w:ind w:left="720"/>
+        <w:rPr>
+          <w:rFonts w:ascii="Times New Roman" w:hAnsi="Times New Roman"/>
+          <w:sz w:val="28"/>
+          <w:szCs w:val="28"/>
+          <w:rtl/>
+          <w:lang w:val="en-US"/>
+        </w:rPr>
+      </w:pPr>
+      <w:r>
+        <w:rPr>
+          <w:rFonts w:ascii="Times New Roman" w:hAnsi="Times New Roman" w:hint="cs"/>
+          <w:sz w:val="28"/>
+          <w:szCs w:val="28"/>
+          <w:rtl/>
+          <w:lang w:val="en-US"/>
+        </w:rPr>
+        <w:t>עליה של</w:t>
+      </w:r>
+      <w:r>
+        <w:rPr>
+          <w:rFonts w:ascii="Times New Roman" w:hAnsi="Times New Roman" w:hint="cs"/>
+          <w:sz w:val="28"/>
+          <w:szCs w:val="28"/>
+          <w:rtl/>
+          <w:lang w:val="en-US"/>
+        </w:rPr>
+        <w:t xml:space="preserve"> פרמטר</w:t>
+      </w:r>
+      <w:r>
+        <w:rPr>
+          <w:rFonts w:ascii="Times New Roman" w:hAnsi="Times New Roman" w:hint="cs"/>
+          <w:sz w:val="28"/>
+          <w:szCs w:val="28"/>
+          <w:rtl/>
+          <w:lang w:val="en-US"/>
+        </w:rPr>
+        <w:t xml:space="preserve"> מספר</w:t>
+      </w:r>
+      <w:r>
+        <w:rPr>
+          <w:rFonts w:ascii="Times New Roman" w:hAnsi="Times New Roman" w:hint="cs"/>
+          <w:sz w:val="28"/>
+          <w:szCs w:val="28"/>
+          <w:rtl/>
+          <w:lang w:val="en-US"/>
+        </w:rPr>
+        <w:t xml:space="preserve"> השכנים יתבצע</w:t>
+      </w:r>
+      <w:r>
+        <w:rPr>
+          <w:rFonts w:ascii="Times New Roman" w:hAnsi="Times New Roman" w:hint="cs"/>
+          <w:sz w:val="28"/>
+          <w:szCs w:val="28"/>
+          <w:rtl/>
+          <w:lang w:val="en-US"/>
+        </w:rPr>
+        <w:t xml:space="preserve"> עד ו</w:t>
+      </w:r>
+      <w:r>
+        <w:rPr>
+          <w:rFonts w:ascii="Times New Roman" w:hAnsi="Times New Roman" w:hint="cs"/>
+          <w:sz w:val="28"/>
+          <w:szCs w:val="28"/>
+          <w:rtl/>
+          <w:lang w:val="en-US"/>
+        </w:rPr>
+        <w:t>כאשר זיהינו שהגענו למקסימום, כלומר הלולאה הופסקה כאשר זוהתה ירידה בדיוק.</w:t>
+      </w:r>
+    </w:p>
+    <w:p>
+      <w:pPr>
+        <w:bidi/>
+        <w:spacing w:after="0"/>
+        <w:ind w:left="720"/>
+        <w:rPr>
+          <w:rFonts w:ascii="Times New Roman" w:hAnsi="Times New Roman" w:hint="cs"/>
+          <w:sz w:val="28"/>
+          <w:szCs w:val="28"/>
+          <w:rtl/>
+          <w:lang w:val="en-US"/>
+        </w:rPr>
+      </w:pPr>
+      <w:r>
+        <w:rPr>
+          <w:rFonts w:ascii="Times New Roman" w:hAnsi="Times New Roman" w:hint="cs"/>
+          <w:sz w:val="28"/>
+          <w:szCs w:val="28"/>
+          <w:rtl/>
+          <w:lang w:val="en-US"/>
+        </w:rPr>
+        <w:t>אילו הם הממצאים</w:t>
+      </w:r>
+      <w:r>
+        <w:rPr>
+          <w:rFonts w:ascii="Times New Roman" w:hAnsi="Times New Roman" w:hint="cs"/>
+          <w:sz w:val="28"/>
+          <w:szCs w:val="28"/>
+          <w:rtl/>
+          <w:lang w:val="en-US"/>
+        </w:rPr>
+        <w:t>(עבור דיוק, כך ששורות הם מספר השכנים ועמודות הם מספר החלוקה לקבוצות)</w:t>
+      </w:r>
+      <w:r>
+        <w:rPr>
+          <w:rFonts w:ascii="Times New Roman" w:hAnsi="Times New Roman" w:hint="cs"/>
+          <w:sz w:val="28"/>
+          <w:szCs w:val="28"/>
+          <w:rtl/>
+          <w:lang w:val="en-US"/>
+        </w:rPr>
+        <w:t>:</w:t>
+      </w:r>
+    </w:p>
+    <w:p>
+      <w:pPr>
+        <w:bidi/>
+        <w:spacing w:after="0"/>
+        <w:ind w:left="720"/>
+        <w:rPr>
+          <w:rFonts w:ascii="Times New Roman" w:hAnsi="Times New Roman"/>
+          <w:sz w:val="28"/>
+          <w:szCs w:val="28"/>
+          <w:rtl/>
+          <w:lang w:val="en-US"/>
+        </w:rPr>
+      </w:pPr>
+    </w:p>
+    <w:tbl>
+      <w:tblPr>
+        <w:tblStyle w:val="a5"/>
+        <w:bidiVisual/>
+        <w:tblW w:w="0" w:type="auto"/>
+        <w:tblInd w:w="720" w:type="dxa"/>
+        <w:tblLook w:val="04A0" w:firstRow="1" w:lastRow="0" w:firstColumn="1" w:lastColumn="0" w:noHBand="0" w:noVBand="1"/>
+      </w:tblPr>
+      <w:tblGrid>
+        <w:gridCol w:w="917"/>
+        <w:gridCol w:w="917"/>
+        <w:gridCol w:w="917"/>
+        <w:gridCol w:w="917"/>
+        <w:gridCol w:w="917"/>
+        <w:gridCol w:w="917"/>
+        <w:gridCol w:w="917"/>
+        <w:gridCol w:w="1073"/>
+        <w:gridCol w:w="804"/>
+      </w:tblGrid>
+      <w:tr>
+        <w:tc>
+          <w:tcPr>
+            <w:tcW w:w="833" w:type="dxa"/>
+          </w:tcPr>
+          <w:p>
+            <w:pPr>
+              <w:bidi/>
+              <w:rPr>
+                <w:rFonts w:ascii="Times New Roman" w:hAnsi="Times New Roman"/>
+                <w:sz w:val="28"/>
+                <w:szCs w:val="28"/>
+                <w:rtl/>
+                <w:lang w:val="en-US"/>
+              </w:rPr>
+            </w:pPr>
+            <w:r>
+              <w:rPr>
+                <w:rFonts w:ascii="Times New Roman" w:hAnsi="Times New Roman"/>
+                <w:sz w:val="28"/>
+                <w:szCs w:val="28"/>
+                <w:lang w:val="en-US"/>
+              </w:rPr>
+              <w:t>9</w:t>
+            </w:r>
+          </w:p>
+        </w:tc>
+        <w:tc>
+          <w:tcPr>
+            <w:tcW w:w="833" w:type="dxa"/>
+          </w:tcPr>
+          <w:p>
+            <w:pPr>
+              <w:bidi/>
+              <w:rPr>
+                <w:rFonts w:ascii="Times New Roman" w:hAnsi="Times New Roman"/>
+                <w:sz w:val="28"/>
+                <w:szCs w:val="28"/>
+                <w:rtl/>
+                <w:lang w:val="en-US"/>
+              </w:rPr>
+            </w:pPr>
+            <w:r>
+              <w:rPr>
+                <w:rFonts w:ascii="Times New Roman" w:hAnsi="Times New Roman"/>
+                <w:sz w:val="28"/>
+                <w:szCs w:val="28"/>
+                <w:lang w:val="en-US"/>
+              </w:rPr>
+              <w:t>8</w:t>
+            </w:r>
+          </w:p>
+        </w:tc>
+        <w:tc>
+          <w:tcPr>
+            <w:tcW w:w="833" w:type="dxa"/>
+          </w:tcPr>
+          <w:p>
+            <w:pPr>
+              <w:bidi/>
+              <w:rPr>
+                <w:rFonts w:ascii="Times New Roman" w:hAnsi="Times New Roman"/>
+                <w:sz w:val="28"/>
+                <w:szCs w:val="28"/>
+                <w:rtl/>
+                <w:lang w:val="en-US"/>
+              </w:rPr>
+            </w:pPr>
+            <w:r>
+              <w:rPr>
+                <w:rFonts w:ascii="Times New Roman" w:hAnsi="Times New Roman"/>
+                <w:sz w:val="28"/>
+                <w:szCs w:val="28"/>
+                <w:lang w:val="en-US"/>
+              </w:rPr>
+              <w:t>7</w:t>
+            </w:r>
+          </w:p>
+        </w:tc>
+        <w:tc>
+          <w:tcPr>
+            <w:tcW w:w="833" w:type="dxa"/>
+          </w:tcPr>
+          <w:p>
+            <w:pPr>
+              <w:bidi/>
+              <w:rPr>
+                <w:rFonts w:ascii="Times New Roman" w:hAnsi="Times New Roman"/>
+                <w:sz w:val="28"/>
+                <w:szCs w:val="28"/>
+                <w:rtl/>
+                <w:lang w:val="en-US"/>
+              </w:rPr>
+            </w:pPr>
+            <w:r>
+              <w:rPr>
+                <w:rFonts w:ascii="Times New Roman" w:hAnsi="Times New Roman"/>
+                <w:sz w:val="28"/>
+                <w:szCs w:val="28"/>
+                <w:lang w:val="en-US"/>
+              </w:rPr>
+              <w:t>6</w:t>
+            </w:r>
+          </w:p>
+        </w:tc>
+        <w:tc>
+          <w:tcPr>
+            <w:tcW w:w="833" w:type="dxa"/>
+          </w:tcPr>
+          <w:p>
+            <w:pPr>
+              <w:bidi/>
+              <w:rPr>
+                <w:rFonts w:ascii="Times New Roman" w:hAnsi="Times New Roman"/>
+                <w:sz w:val="28"/>
+                <w:szCs w:val="28"/>
+                <w:rtl/>
+                <w:lang w:val="en-US"/>
+              </w:rPr>
+            </w:pPr>
+            <w:r>
+              <w:rPr>
+                <w:rFonts w:ascii="Times New Roman" w:hAnsi="Times New Roman"/>
+                <w:sz w:val="28"/>
+                <w:szCs w:val="28"/>
+                <w:lang w:val="en-US"/>
+              </w:rPr>
+              <w:t>5</w:t>
+            </w:r>
+          </w:p>
+        </w:tc>
+        <w:tc>
+          <w:tcPr>
+            <w:tcW w:w="833" w:type="dxa"/>
+          </w:tcPr>
+          <w:p>
+            <w:pPr>
+              <w:bidi/>
+              <w:rPr>
+                <w:rFonts w:ascii="Times New Roman" w:hAnsi="Times New Roman"/>
+                <w:sz w:val="28"/>
+                <w:szCs w:val="28"/>
+                <w:rtl/>
+                <w:lang w:val="en-US"/>
+              </w:rPr>
+            </w:pPr>
+            <w:r>
+              <w:rPr>
+                <w:rFonts w:ascii="Times New Roman" w:hAnsi="Times New Roman"/>
+                <w:sz w:val="28"/>
+                <w:szCs w:val="28"/>
+                <w:lang w:val="en-US"/>
+              </w:rPr>
+              <w:t>4</w:t>
+            </w:r>
+          </w:p>
+        </w:tc>
+        <w:tc>
+          <w:tcPr>
+            <w:tcW w:w="833" w:type="dxa"/>
+          </w:tcPr>
+          <w:p>
+            <w:pPr>
+              <w:bidi/>
+              <w:rPr>
+                <w:rFonts w:ascii="Times New Roman" w:hAnsi="Times New Roman"/>
+                <w:sz w:val="28"/>
+                <w:szCs w:val="28"/>
+                <w:rtl/>
+                <w:lang w:val="en-US"/>
+              </w:rPr>
+            </w:pPr>
+            <w:r>
+              <w:rPr>
+                <w:rFonts w:ascii="Times New Roman" w:hAnsi="Times New Roman"/>
+                <w:sz w:val="28"/>
+                <w:szCs w:val="28"/>
+                <w:lang w:val="en-US"/>
+              </w:rPr>
+              <w:t>3</w:t>
+            </w:r>
+          </w:p>
+        </w:tc>
+        <w:tc>
+          <w:tcPr>
+            <w:tcW w:w="833" w:type="dxa"/>
+          </w:tcPr>
+          <w:p>
+            <w:pPr>
+              <w:bidi/>
+              <w:rPr>
+                <w:rFonts w:ascii="Times New Roman" w:hAnsi="Times New Roman"/>
+                <w:sz w:val="28"/>
+                <w:szCs w:val="28"/>
+                <w:rtl/>
+                <w:lang w:val="en-US"/>
+              </w:rPr>
+            </w:pPr>
+            <w:r>
+              <w:rPr>
+                <w:rFonts w:ascii="Times New Roman" w:hAnsi="Times New Roman"/>
+                <w:sz w:val="28"/>
+                <w:szCs w:val="28"/>
+                <w:lang w:val="en-US"/>
+              </w:rPr>
+              <w:t>2</w:t>
+            </w:r>
+          </w:p>
+        </w:tc>
+        <w:tc>
+          <w:tcPr>
+            <w:tcW w:w="816" w:type="dxa"/>
+          </w:tcPr>
+          <w:p>
+            <w:pPr>
+              <w:bidi/>
+              <w:rPr>
+                <w:rFonts w:ascii="Times New Roman" w:hAnsi="Times New Roman"/>
+                <w:sz w:val="28"/>
+                <w:szCs w:val="28"/>
+                <w:rtl/>
+                <w:lang w:val="en-US"/>
+              </w:rPr>
+            </w:pPr>
+          </w:p>
+        </w:tc>
+      </w:tr>
+      <w:tr>
+        <w:tc>
+          <w:tcPr>
+            <w:tcW w:w="833" w:type="dxa"/>
+          </w:tcPr>
+          <w:p>
+            <w:pPr>
+              <w:bidi/>
+              <w:rPr>
+                <w:rFonts w:ascii="Times New Roman" w:hAnsi="Times New Roman"/>
+                <w:sz w:val="28"/>
+                <w:szCs w:val="28"/>
+                <w:rtl/>
+                <w:lang w:val="en-US"/>
+              </w:rPr>
+            </w:pPr>
+            <w:r>
+              <w:rPr>
+                <w:rFonts w:ascii="Times New Roman" w:hAnsi="Times New Roman" w:hint="cs"/>
+                <w:sz w:val="28"/>
+                <w:szCs w:val="28"/>
+                <w:rtl/>
+                <w:lang w:val="en-US"/>
+              </w:rPr>
+              <w:t>0.125</w:t>
+            </w:r>
+          </w:p>
+        </w:tc>
+        <w:tc>
+          <w:tcPr>
+            <w:tcW w:w="833" w:type="dxa"/>
+          </w:tcPr>
+          <w:p>
+            <w:pPr>
+              <w:bidi/>
+              <w:rPr>
+                <w:rFonts w:ascii="Times New Roman" w:hAnsi="Times New Roman"/>
+                <w:sz w:val="28"/>
+                <w:szCs w:val="28"/>
+                <w:rtl/>
+                <w:lang w:val="en-US"/>
+              </w:rPr>
+            </w:pPr>
+            <w:r>
+              <w:rPr>
+                <w:rFonts w:ascii="Times New Roman" w:hAnsi="Times New Roman" w:hint="cs"/>
+                <w:sz w:val="28"/>
+                <w:szCs w:val="28"/>
+                <w:rtl/>
+                <w:lang w:val="en-US"/>
+              </w:rPr>
+              <w:t>0.12</w:t>
+            </w:r>
+          </w:p>
+        </w:tc>
+        <w:tc>
+          <w:tcPr>
+            <w:tcW w:w="833" w:type="dxa"/>
+          </w:tcPr>
+          <w:p>
+            <w:pPr>
+              <w:bidi/>
+              <w:rPr>
+                <w:rFonts w:ascii="Times New Roman" w:hAnsi="Times New Roman"/>
+                <w:sz w:val="28"/>
+                <w:szCs w:val="28"/>
+                <w:rtl/>
+                <w:lang w:val="en-US"/>
+              </w:rPr>
+            </w:pPr>
+            <w:r>
+              <w:rPr>
+                <w:rFonts w:ascii="Times New Roman" w:hAnsi="Times New Roman" w:hint="cs"/>
+                <w:sz w:val="28"/>
+                <w:szCs w:val="28"/>
+                <w:rtl/>
+                <w:lang w:val="en-US"/>
+              </w:rPr>
+              <w:t>0.119</w:t>
+            </w:r>
+          </w:p>
+        </w:tc>
+        <w:tc>
+          <w:tcPr>
+            <w:tcW w:w="833" w:type="dxa"/>
+          </w:tcPr>
+          <w:p>
+            <w:pPr>
+              <w:bidi/>
+              <w:rPr>
+                <w:rFonts w:ascii="Times New Roman" w:hAnsi="Times New Roman"/>
+                <w:sz w:val="28"/>
+                <w:szCs w:val="28"/>
+                <w:rtl/>
+                <w:lang w:val="en-US"/>
+              </w:rPr>
+            </w:pPr>
+            <w:r>
+              <w:rPr>
+                <w:rFonts w:ascii="Times New Roman" w:hAnsi="Times New Roman" w:hint="cs"/>
+                <w:sz w:val="28"/>
+                <w:szCs w:val="28"/>
+                <w:rtl/>
+                <w:lang w:val="en-US"/>
+              </w:rPr>
+              <w:t>0.119</w:t>
+            </w:r>
+          </w:p>
+        </w:tc>
+        <w:tc>
+          <w:tcPr>
+            <w:tcW w:w="833" w:type="dxa"/>
+          </w:tcPr>
+          <w:p>
+            <w:pPr>
+              <w:bidi/>
+              <w:rPr>
+                <w:rFonts w:ascii="Times New Roman" w:hAnsi="Times New Roman"/>
+                <w:sz w:val="28"/>
+                <w:szCs w:val="28"/>
+                <w:rtl/>
+                <w:lang w:val="en-US"/>
+              </w:rPr>
+            </w:pPr>
+            <w:r>
+              <w:rPr>
+                <w:rFonts w:ascii="Times New Roman" w:hAnsi="Times New Roman" w:hint="cs"/>
+                <w:sz w:val="28"/>
+                <w:szCs w:val="28"/>
+                <w:rtl/>
+                <w:lang w:val="en-US"/>
+              </w:rPr>
+              <w:t>0.12</w:t>
+            </w:r>
+          </w:p>
+        </w:tc>
+        <w:tc>
+          <w:tcPr>
+            <w:tcW w:w="833" w:type="dxa"/>
+          </w:tcPr>
+          <w:p>
+            <w:pPr>
+              <w:bidi/>
+              <w:rPr>
+                <w:rFonts w:ascii="Times New Roman" w:hAnsi="Times New Roman"/>
+                <w:sz w:val="28"/>
+                <w:szCs w:val="28"/>
+                <w:rtl/>
+                <w:lang w:val="en-US"/>
+              </w:rPr>
+            </w:pPr>
+            <w:r>
+              <w:rPr>
+                <w:rFonts w:ascii="Times New Roman" w:hAnsi="Times New Roman" w:hint="cs"/>
+                <w:sz w:val="28"/>
+                <w:szCs w:val="28"/>
+                <w:rtl/>
+                <w:lang w:val="en-US"/>
+              </w:rPr>
+              <w:t>0.12</w:t>
+            </w:r>
+          </w:p>
+        </w:tc>
+        <w:tc>
+          <w:tcPr>
+            <w:tcW w:w="833" w:type="dxa"/>
+          </w:tcPr>
+          <w:p>
+            <w:pPr>
+              <w:bidi/>
+              <w:rPr>
+                <w:rFonts w:ascii="Times New Roman" w:hAnsi="Times New Roman"/>
+                <w:sz w:val="28"/>
+                <w:szCs w:val="28"/>
+                <w:rtl/>
+                <w:lang w:val="en-US"/>
+              </w:rPr>
+            </w:pPr>
+            <w:r>
+              <w:rPr>
+                <w:rFonts w:ascii="Times New Roman" w:hAnsi="Times New Roman" w:hint="cs"/>
+                <w:sz w:val="28"/>
+                <w:szCs w:val="28"/>
+                <w:rtl/>
+                <w:lang w:val="en-US"/>
+              </w:rPr>
+              <w:t>0.119</w:t>
+            </w:r>
+          </w:p>
+        </w:tc>
+        <w:tc>
+          <w:tcPr>
+            <w:tcW w:w="833" w:type="dxa"/>
+          </w:tcPr>
+          <w:p>
+            <w:pPr>
+              <w:bidi/>
+              <w:rPr>
+                <w:rFonts w:ascii="Times New Roman" w:hAnsi="Times New Roman"/>
+                <w:sz w:val="28"/>
+                <w:szCs w:val="28"/>
+                <w:rtl/>
+                <w:lang w:val="en-US"/>
+              </w:rPr>
+            </w:pPr>
+            <w:r>
+              <w:rPr>
+                <w:rFonts w:ascii="Times New Roman" w:hAnsi="Times New Roman" w:hint="cs"/>
+                <w:sz w:val="28"/>
+                <w:szCs w:val="28"/>
+                <w:rtl/>
+                <w:lang w:val="en-US"/>
+              </w:rPr>
+              <w:t>0.119</w:t>
+            </w:r>
+          </w:p>
+        </w:tc>
+        <w:tc>
+          <w:tcPr>
+            <w:tcW w:w="816" w:type="dxa"/>
+          </w:tcPr>
+          <w:p>
+            <w:pPr>
+              <w:bidi/>
+              <w:rPr>
+                <w:rFonts w:ascii="Times New Roman" w:hAnsi="Times New Roman"/>
+                <w:sz w:val="28"/>
+                <w:szCs w:val="28"/>
+                <w:rtl/>
+                <w:lang w:val="en-US"/>
+              </w:rPr>
+            </w:pPr>
+            <w:r>
+              <w:rPr>
+                <w:rFonts w:ascii="Times New Roman" w:hAnsi="Times New Roman"/>
+                <w:sz w:val="28"/>
+                <w:szCs w:val="28"/>
+                <w:lang w:val="en-US"/>
+              </w:rPr>
+              <w:t>1</w:t>
+            </w:r>
+          </w:p>
+        </w:tc>
+      </w:tr>
+      <w:tr>
+        <w:tc>
+          <w:tcPr>
+            <w:tcW w:w="833" w:type="dxa"/>
+          </w:tcPr>
+          <w:p>
+            <w:pPr>
+              <w:bidi/>
+              <w:rPr>
+                <w:rFonts w:ascii="Times New Roman" w:hAnsi="Times New Roman"/>
+                <w:sz w:val="28"/>
+                <w:szCs w:val="28"/>
+                <w:rtl/>
+                <w:lang w:val="en-US"/>
+              </w:rPr>
+            </w:pPr>
+            <w:r>
+              <w:rPr>
+                <w:rFonts w:ascii="Times New Roman" w:hAnsi="Times New Roman" w:hint="cs"/>
+                <w:sz w:val="28"/>
+                <w:szCs w:val="28"/>
+                <w:rtl/>
+                <w:lang w:val="en-US"/>
+              </w:rPr>
+              <w:t>0.964</w:t>
+            </w:r>
+          </w:p>
+        </w:tc>
+        <w:tc>
+          <w:tcPr>
+            <w:tcW w:w="833" w:type="dxa"/>
+          </w:tcPr>
+          <w:p>
+            <w:pPr>
+              <w:bidi/>
+              <w:rPr>
+                <w:rFonts w:ascii="Times New Roman" w:hAnsi="Times New Roman"/>
+                <w:sz w:val="28"/>
+                <w:szCs w:val="28"/>
+                <w:rtl/>
+                <w:lang w:val="en-US"/>
+              </w:rPr>
+            </w:pPr>
+            <w:r>
+              <w:rPr>
+                <w:rFonts w:ascii="Times New Roman" w:hAnsi="Times New Roman" w:hint="cs"/>
+                <w:sz w:val="28"/>
+                <w:szCs w:val="28"/>
+                <w:rtl/>
+                <w:lang w:val="en-US"/>
+              </w:rPr>
+              <w:t>0.944</w:t>
+            </w:r>
+          </w:p>
+        </w:tc>
+        <w:tc>
+          <w:tcPr>
+            <w:tcW w:w="833" w:type="dxa"/>
+          </w:tcPr>
+          <w:p>
+            <w:pPr>
+              <w:bidi/>
+              <w:rPr>
+                <w:rFonts w:ascii="Times New Roman" w:hAnsi="Times New Roman"/>
+                <w:sz w:val="28"/>
+                <w:szCs w:val="28"/>
+                <w:rtl/>
+                <w:lang w:val="en-US"/>
+              </w:rPr>
+            </w:pPr>
+            <w:r>
+              <w:rPr>
+                <w:rFonts w:ascii="Times New Roman" w:hAnsi="Times New Roman" w:hint="cs"/>
+                <w:sz w:val="28"/>
+                <w:szCs w:val="28"/>
+                <w:rtl/>
+                <w:lang w:val="en-US"/>
+              </w:rPr>
+              <w:t>0.957</w:t>
+            </w:r>
+          </w:p>
+        </w:tc>
+        <w:tc>
+          <w:tcPr>
+            <w:tcW w:w="833" w:type="dxa"/>
+          </w:tcPr>
+          <w:p>
+            <w:pPr>
+              <w:bidi/>
+              <w:rPr>
+                <w:rFonts w:ascii="Times New Roman" w:hAnsi="Times New Roman"/>
+                <w:sz w:val="28"/>
+                <w:szCs w:val="28"/>
+                <w:rtl/>
+                <w:lang w:val="en-US"/>
+              </w:rPr>
+            </w:pPr>
+            <w:r>
+              <w:rPr>
+                <w:rFonts w:ascii="Times New Roman" w:hAnsi="Times New Roman" w:hint="cs"/>
+                <w:sz w:val="28"/>
+                <w:szCs w:val="28"/>
+                <w:rtl/>
+                <w:lang w:val="en-US"/>
+              </w:rPr>
+              <w:t>0.934</w:t>
+            </w:r>
+          </w:p>
+        </w:tc>
+        <w:tc>
+          <w:tcPr>
+            <w:tcW w:w="833" w:type="dxa"/>
+          </w:tcPr>
+          <w:p>
+            <w:pPr>
+              <w:bidi/>
+              <w:rPr>
+                <w:rFonts w:ascii="Times New Roman" w:hAnsi="Times New Roman"/>
+                <w:sz w:val="28"/>
+                <w:szCs w:val="28"/>
+                <w:rtl/>
+                <w:lang w:val="en-US"/>
+              </w:rPr>
+            </w:pPr>
+            <w:r>
+              <w:rPr>
+                <w:rFonts w:ascii="Times New Roman" w:hAnsi="Times New Roman" w:hint="cs"/>
+                <w:sz w:val="28"/>
+                <w:szCs w:val="28"/>
+                <w:rtl/>
+                <w:lang w:val="en-US"/>
+              </w:rPr>
+              <w:t>0.939</w:t>
+            </w:r>
+          </w:p>
+        </w:tc>
+        <w:tc>
+          <w:tcPr>
+            <w:tcW w:w="833" w:type="dxa"/>
+          </w:tcPr>
+          <w:p>
+            <w:pPr>
+              <w:bidi/>
+              <w:rPr>
+                <w:rFonts w:ascii="Times New Roman" w:hAnsi="Times New Roman"/>
+                <w:sz w:val="28"/>
+                <w:szCs w:val="28"/>
+                <w:rtl/>
+                <w:lang w:val="en-US"/>
+              </w:rPr>
+            </w:pPr>
+            <w:r>
+              <w:rPr>
+                <w:rFonts w:ascii="Times New Roman" w:hAnsi="Times New Roman" w:hint="cs"/>
+                <w:sz w:val="28"/>
+                <w:szCs w:val="28"/>
+                <w:rtl/>
+                <w:lang w:val="en-US"/>
+              </w:rPr>
+              <w:t>0.92</w:t>
+            </w:r>
+          </w:p>
+        </w:tc>
+        <w:tc>
+          <w:tcPr>
+            <w:tcW w:w="833" w:type="dxa"/>
+          </w:tcPr>
+          <w:p>
+            <w:pPr>
+              <w:bidi/>
+              <w:rPr>
+                <w:rFonts w:ascii="Times New Roman" w:hAnsi="Times New Roman"/>
+                <w:sz w:val="28"/>
+                <w:szCs w:val="28"/>
+                <w:rtl/>
+                <w:lang w:val="en-US"/>
+              </w:rPr>
+            </w:pPr>
+            <w:r>
+              <w:rPr>
+                <w:rFonts w:ascii="Times New Roman" w:hAnsi="Times New Roman" w:hint="cs"/>
+                <w:sz w:val="28"/>
+                <w:szCs w:val="28"/>
+                <w:rtl/>
+                <w:lang w:val="en-US"/>
+              </w:rPr>
+              <w:t>0.945</w:t>
+            </w:r>
+          </w:p>
+        </w:tc>
+        <w:tc>
+          <w:tcPr>
+            <w:tcW w:w="833" w:type="dxa"/>
+          </w:tcPr>
+          <w:p>
+            <w:pPr>
+              <w:bidi/>
+              <w:rPr>
+                <w:rFonts w:ascii="Times New Roman" w:hAnsi="Times New Roman"/>
+                <w:sz w:val="28"/>
+                <w:szCs w:val="28"/>
+                <w:rtl/>
+                <w:lang w:val="en-US"/>
+              </w:rPr>
+            </w:pPr>
+            <w:r>
+              <w:rPr>
+                <w:rFonts w:ascii="Times New Roman" w:hAnsi="Times New Roman" w:hint="cs"/>
+                <w:sz w:val="28"/>
+                <w:szCs w:val="28"/>
+                <w:rtl/>
+                <w:lang w:val="en-US"/>
+              </w:rPr>
+              <w:t>0.935</w:t>
+            </w:r>
+          </w:p>
+        </w:tc>
+        <w:tc>
+          <w:tcPr>
+            <w:tcW w:w="816" w:type="dxa"/>
+          </w:tcPr>
+          <w:p>
+            <w:pPr>
+              <w:bidi/>
+              <w:rPr>
+                <w:rFonts w:ascii="Times New Roman" w:hAnsi="Times New Roman"/>
+                <w:sz w:val="28"/>
+                <w:szCs w:val="28"/>
+                <w:rtl/>
+                <w:lang w:val="en-US"/>
+              </w:rPr>
+            </w:pPr>
+            <w:r>
+              <w:rPr>
+                <w:rFonts w:ascii="Times New Roman" w:hAnsi="Times New Roman"/>
+                <w:sz w:val="28"/>
+                <w:szCs w:val="28"/>
+                <w:lang w:val="en-US"/>
+              </w:rPr>
+              <w:t>3</w:t>
+            </w:r>
+          </w:p>
+        </w:tc>
+      </w:tr>
+      <w:tr>
+        <w:tc>
+          <w:tcPr>
+            <w:tcW w:w="833" w:type="dxa"/>
+          </w:tcPr>
+          <w:p>
+            <w:pPr>
+              <w:bidi/>
+              <w:rPr>
+                <w:rFonts w:ascii="Times New Roman" w:hAnsi="Times New Roman"/>
+                <w:sz w:val="28"/>
+                <w:szCs w:val="28"/>
+                <w:rtl/>
+                <w:lang w:val="en-US"/>
+              </w:rPr>
+            </w:pPr>
+            <w:r>
+              <w:rPr>
+                <w:rFonts w:ascii="Times New Roman" w:hAnsi="Times New Roman" w:hint="cs"/>
+                <w:sz w:val="28"/>
+                <w:szCs w:val="28"/>
+                <w:rtl/>
+                <w:lang w:val="en-US"/>
+              </w:rPr>
+              <w:t>0.954</w:t>
+            </w:r>
+          </w:p>
+        </w:tc>
+        <w:tc>
+          <w:tcPr>
+            <w:tcW w:w="833" w:type="dxa"/>
+          </w:tcPr>
+          <w:p>
+            <w:pPr>
+              <w:bidi/>
+              <w:rPr>
+                <w:rFonts w:ascii="Times New Roman" w:hAnsi="Times New Roman"/>
+                <w:sz w:val="28"/>
+                <w:szCs w:val="28"/>
+                <w:rtl/>
+                <w:lang w:val="en-US"/>
+              </w:rPr>
+            </w:pPr>
+            <w:r>
+              <w:rPr>
+                <w:rFonts w:ascii="Times New Roman" w:hAnsi="Times New Roman" w:hint="cs"/>
+                <w:sz w:val="28"/>
+                <w:szCs w:val="28"/>
+                <w:rtl/>
+                <w:lang w:val="en-US"/>
+              </w:rPr>
+              <w:t>0.952</w:t>
+            </w:r>
+          </w:p>
+        </w:tc>
+        <w:tc>
+          <w:tcPr>
+            <w:tcW w:w="833" w:type="dxa"/>
+          </w:tcPr>
+          <w:p>
+            <w:pPr>
+              <w:bidi/>
+              <w:rPr>
+                <w:rFonts w:ascii="Times New Roman" w:hAnsi="Times New Roman"/>
+                <w:sz w:val="28"/>
+                <w:szCs w:val="28"/>
+                <w:rtl/>
+                <w:lang w:val="en-US"/>
+              </w:rPr>
+            </w:pPr>
+            <w:r>
+              <w:rPr>
+                <w:rFonts w:ascii="Times New Roman" w:hAnsi="Times New Roman" w:hint="cs"/>
+                <w:sz w:val="28"/>
+                <w:szCs w:val="28"/>
+                <w:rtl/>
+                <w:lang w:val="en-US"/>
+              </w:rPr>
+              <w:t>0.957</w:t>
+            </w:r>
+          </w:p>
+        </w:tc>
+        <w:tc>
+          <w:tcPr>
+            <w:tcW w:w="833" w:type="dxa"/>
+          </w:tcPr>
+          <w:p>
+            <w:pPr>
+              <w:bidi/>
+              <w:rPr>
+                <w:rFonts w:ascii="Times New Roman" w:hAnsi="Times New Roman"/>
+                <w:sz w:val="28"/>
+                <w:szCs w:val="28"/>
+                <w:rtl/>
+                <w:lang w:val="en-US"/>
+              </w:rPr>
+            </w:pPr>
+            <w:r>
+              <w:rPr>
+                <w:rFonts w:ascii="Times New Roman" w:hAnsi="Times New Roman" w:hint="cs"/>
+                <w:sz w:val="28"/>
+                <w:szCs w:val="28"/>
+                <w:rtl/>
+                <w:lang w:val="en-US"/>
+              </w:rPr>
+              <w:t>0.952</w:t>
+            </w:r>
+          </w:p>
+        </w:tc>
+        <w:tc>
+          <w:tcPr>
+            <w:tcW w:w="833" w:type="dxa"/>
+          </w:tcPr>
+          <w:p>
+            <w:pPr>
+              <w:bidi/>
+              <w:rPr>
+                <w:rFonts w:ascii="Times New Roman" w:hAnsi="Times New Roman"/>
+                <w:sz w:val="28"/>
+                <w:szCs w:val="28"/>
+                <w:rtl/>
+                <w:lang w:val="en-US"/>
+              </w:rPr>
+            </w:pPr>
+            <w:r>
+              <w:rPr>
+                <w:rFonts w:ascii="Times New Roman" w:hAnsi="Times New Roman" w:hint="cs"/>
+                <w:sz w:val="28"/>
+                <w:szCs w:val="28"/>
+                <w:rtl/>
+                <w:lang w:val="en-US"/>
+              </w:rPr>
+              <w:t>0.97</w:t>
+            </w:r>
+          </w:p>
+        </w:tc>
+        <w:tc>
+          <w:tcPr>
+            <w:tcW w:w="833" w:type="dxa"/>
+          </w:tcPr>
+          <w:p>
+            <w:pPr>
+              <w:bidi/>
+              <w:rPr>
+                <w:rFonts w:ascii="Times New Roman" w:hAnsi="Times New Roman"/>
+                <w:sz w:val="28"/>
+                <w:szCs w:val="28"/>
+                <w:rtl/>
+                <w:lang w:val="en-US"/>
+              </w:rPr>
+            </w:pPr>
+            <w:r>
+              <w:rPr>
+                <w:rFonts w:ascii="Times New Roman" w:hAnsi="Times New Roman" w:hint="cs"/>
+                <w:sz w:val="28"/>
+                <w:szCs w:val="28"/>
+                <w:rtl/>
+                <w:lang w:val="en-US"/>
+              </w:rPr>
+              <w:t>0.94</w:t>
+            </w:r>
+          </w:p>
+        </w:tc>
+        <w:tc>
+          <w:tcPr>
+            <w:tcW w:w="833" w:type="dxa"/>
+          </w:tcPr>
+          <w:p>
+            <w:pPr>
+              <w:bidi/>
+              <w:rPr>
+                <w:rFonts w:ascii="Times New Roman" w:hAnsi="Times New Roman"/>
+                <w:sz w:val="28"/>
+                <w:szCs w:val="28"/>
+                <w:rtl/>
+                <w:lang w:val="en-US"/>
+              </w:rPr>
+            </w:pPr>
+            <w:r>
+              <w:rPr>
+                <w:rFonts w:ascii="Times New Roman" w:hAnsi="Times New Roman" w:hint="cs"/>
+                <w:sz w:val="28"/>
+                <w:szCs w:val="28"/>
+                <w:rtl/>
+                <w:lang w:val="en-US"/>
+              </w:rPr>
+              <w:t>0.963</w:t>
+            </w:r>
+          </w:p>
+        </w:tc>
+        <w:tc>
+          <w:tcPr>
+            <w:tcW w:w="833" w:type="dxa"/>
+          </w:tcPr>
+          <w:p>
+            <w:pPr>
+              <w:bidi/>
+              <w:rPr>
+                <w:rFonts w:ascii="Times New Roman" w:hAnsi="Times New Roman"/>
+                <w:sz w:val="28"/>
+                <w:szCs w:val="28"/>
+                <w:rtl/>
+                <w:lang w:val="en-US"/>
+              </w:rPr>
+            </w:pPr>
+            <w:r>
+              <w:rPr>
+                <w:rFonts w:ascii="Times New Roman" w:hAnsi="Times New Roman" w:hint="cs"/>
+                <w:sz w:val="28"/>
+                <w:szCs w:val="28"/>
+                <w:rtl/>
+                <w:lang w:val="en-US"/>
+              </w:rPr>
+              <w:t>0.945</w:t>
+            </w:r>
+          </w:p>
+        </w:tc>
+        <w:tc>
+          <w:tcPr>
+            <w:tcW w:w="816" w:type="dxa"/>
+          </w:tcPr>
+          <w:p>
+            <w:pPr>
+              <w:bidi/>
+              <w:rPr>
+                <w:rFonts w:ascii="Times New Roman" w:hAnsi="Times New Roman"/>
+                <w:sz w:val="28"/>
+                <w:szCs w:val="28"/>
+                <w:rtl/>
+                <w:lang w:val="en-US"/>
+              </w:rPr>
+            </w:pPr>
+            <w:r>
+              <w:rPr>
+                <w:rFonts w:ascii="Times New Roman" w:hAnsi="Times New Roman"/>
+                <w:sz w:val="28"/>
+                <w:szCs w:val="28"/>
+                <w:lang w:val="en-US"/>
+              </w:rPr>
+              <w:t>5</w:t>
+            </w:r>
+          </w:p>
+        </w:tc>
+      </w:tr>
+      <w:tr>
+        <w:tc>
+          <w:tcPr>
+            <w:tcW w:w="833" w:type="dxa"/>
+          </w:tcPr>
+          <w:p>
+            <w:pPr>
+              <w:bidi/>
+              <w:rPr>
+                <w:rFonts w:ascii="Times New Roman" w:hAnsi="Times New Roman"/>
+                <w:sz w:val="28"/>
+                <w:szCs w:val="28"/>
+                <w:rtl/>
+                <w:lang w:val="en-US"/>
+              </w:rPr>
+            </w:pPr>
+          </w:p>
+        </w:tc>
+        <w:tc>
+          <w:tcPr>
+            <w:tcW w:w="833" w:type="dxa"/>
+          </w:tcPr>
+          <w:p>
+            <w:pPr>
+              <w:bidi/>
+              <w:rPr>
+                <w:rFonts w:ascii="Times New Roman" w:hAnsi="Times New Roman"/>
+                <w:sz w:val="28"/>
+                <w:szCs w:val="28"/>
+                <w:rtl/>
+                <w:lang w:val="en-US"/>
+              </w:rPr>
+            </w:pPr>
+            <w:r>
+              <w:rPr>
+                <w:rFonts w:ascii="Times New Roman" w:hAnsi="Times New Roman" w:hint="cs"/>
+                <w:sz w:val="28"/>
+                <w:szCs w:val="28"/>
+                <w:rtl/>
+                <w:lang w:val="en-US"/>
+              </w:rPr>
+              <w:t>0.96</w:t>
+            </w:r>
+          </w:p>
+        </w:tc>
+        <w:tc>
+          <w:tcPr>
+            <w:tcW w:w="833" w:type="dxa"/>
+          </w:tcPr>
+          <w:p>
+            <w:pPr>
+              <w:bidi/>
+              <w:rPr>
+                <w:rFonts w:ascii="Times New Roman" w:hAnsi="Times New Roman"/>
+                <w:sz w:val="28"/>
+                <w:szCs w:val="28"/>
+                <w:rtl/>
+                <w:lang w:val="en-US"/>
+              </w:rPr>
+            </w:pPr>
+            <w:r>
+              <w:rPr>
+                <w:rFonts w:ascii="Times New Roman" w:hAnsi="Times New Roman" w:hint="cs"/>
+                <w:sz w:val="28"/>
+                <w:szCs w:val="28"/>
+                <w:rtl/>
+                <w:lang w:val="en-US"/>
+              </w:rPr>
+              <w:t>0.958</w:t>
+            </w:r>
+          </w:p>
+        </w:tc>
+        <w:tc>
+          <w:tcPr>
+            <w:tcW w:w="833" w:type="dxa"/>
+          </w:tcPr>
+          <w:p>
+            <w:pPr>
+              <w:bidi/>
+              <w:rPr>
+                <w:rFonts w:ascii="Times New Roman" w:hAnsi="Times New Roman"/>
+                <w:sz w:val="28"/>
+                <w:szCs w:val="28"/>
+                <w:rtl/>
+                <w:lang w:val="en-US"/>
+              </w:rPr>
+            </w:pPr>
+            <w:r>
+              <w:rPr>
+                <w:rFonts w:ascii="Times New Roman" w:hAnsi="Times New Roman" w:hint="cs"/>
+                <w:sz w:val="28"/>
+                <w:szCs w:val="28"/>
+                <w:rtl/>
+                <w:lang w:val="en-US"/>
+              </w:rPr>
+              <w:t>0.952</w:t>
+            </w:r>
+          </w:p>
+        </w:tc>
+        <w:tc>
+          <w:tcPr>
+            <w:tcW w:w="833" w:type="dxa"/>
+          </w:tcPr>
+          <w:p>
+            <w:pPr>
+              <w:bidi/>
+              <w:rPr>
+                <w:rFonts w:ascii="Times New Roman" w:hAnsi="Times New Roman"/>
+                <w:sz w:val="28"/>
+                <w:szCs w:val="28"/>
+                <w:rtl/>
+                <w:lang w:val="en-US"/>
+              </w:rPr>
+            </w:pPr>
+            <w:r>
+              <w:rPr>
+                <w:rFonts w:ascii="Times New Roman" w:hAnsi="Times New Roman" w:hint="cs"/>
+                <w:sz w:val="28"/>
+                <w:szCs w:val="28"/>
+                <w:rtl/>
+                <w:lang w:val="en-US"/>
+              </w:rPr>
+              <w:t>0.95</w:t>
+            </w:r>
+          </w:p>
+        </w:tc>
+        <w:tc>
+          <w:tcPr>
+            <w:tcW w:w="833" w:type="dxa"/>
+          </w:tcPr>
+          <w:p>
+            <w:pPr>
+              <w:bidi/>
+              <w:rPr>
+                <w:rFonts w:ascii="Times New Roman" w:hAnsi="Times New Roman"/>
+                <w:sz w:val="28"/>
+                <w:szCs w:val="28"/>
+                <w:rtl/>
+                <w:lang w:val="en-US"/>
+              </w:rPr>
+            </w:pPr>
+            <w:r>
+              <w:rPr>
+                <w:rFonts w:ascii="Times New Roman" w:hAnsi="Times New Roman" w:hint="cs"/>
+                <w:sz w:val="28"/>
+                <w:szCs w:val="28"/>
+                <w:rtl/>
+                <w:lang w:val="en-US"/>
+              </w:rPr>
+              <w:t>0.944</w:t>
+            </w:r>
+          </w:p>
+        </w:tc>
+        <w:tc>
+          <w:tcPr>
+            <w:tcW w:w="833" w:type="dxa"/>
+          </w:tcPr>
+          <w:p>
+            <w:pPr>
+              <w:bidi/>
+              <w:rPr>
+                <w:rFonts w:ascii="Times New Roman" w:hAnsi="Times New Roman"/>
+                <w:sz w:val="28"/>
+                <w:szCs w:val="28"/>
+                <w:rtl/>
+                <w:lang w:val="en-US"/>
+              </w:rPr>
+            </w:pPr>
+            <w:r>
+              <w:rPr>
+                <w:rFonts w:ascii="Times New Roman" w:hAnsi="Times New Roman" w:hint="cs"/>
+                <w:sz w:val="28"/>
+                <w:szCs w:val="28"/>
+                <w:rtl/>
+                <w:lang w:val="en-US"/>
+              </w:rPr>
+              <w:t>0.96</w:t>
+            </w:r>
+          </w:p>
+        </w:tc>
+        <w:tc>
+          <w:tcPr>
+            <w:tcW w:w="833" w:type="dxa"/>
+          </w:tcPr>
+          <w:p>
+            <w:pPr>
+              <w:bidi/>
+              <w:rPr>
+                <w:rFonts w:ascii="Times New Roman" w:hAnsi="Times New Roman"/>
+                <w:sz w:val="28"/>
+                <w:szCs w:val="28"/>
+                <w:rtl/>
+                <w:lang w:val="en-US"/>
+              </w:rPr>
+            </w:pPr>
+            <w:r>
+              <w:rPr>
+                <w:rFonts w:ascii="Times New Roman" w:hAnsi="Times New Roman" w:hint="cs"/>
+                <w:sz w:val="28"/>
+                <w:szCs w:val="28"/>
+                <w:rtl/>
+                <w:lang w:val="en-US"/>
+              </w:rPr>
+              <w:t>0.949</w:t>
+            </w:r>
+          </w:p>
+        </w:tc>
+        <w:tc>
+          <w:tcPr>
+            <w:tcW w:w="816" w:type="dxa"/>
+          </w:tcPr>
+          <w:p>
+            <w:pPr>
+              <w:bidi/>
+              <w:rPr>
+                <w:rFonts w:ascii="Times New Roman" w:hAnsi="Times New Roman"/>
+                <w:sz w:val="28"/>
+                <w:szCs w:val="28"/>
+                <w:rtl/>
+                <w:lang w:val="en-US"/>
+              </w:rPr>
+            </w:pPr>
+            <w:r>
+              <w:rPr>
+                <w:rFonts w:ascii="Times New Roman" w:hAnsi="Times New Roman"/>
+                <w:sz w:val="28"/>
+                <w:szCs w:val="28"/>
+                <w:lang w:val="en-US"/>
+              </w:rPr>
+              <w:t>7</w:t>
+            </w:r>
+          </w:p>
+        </w:tc>
+      </w:tr>
+      <w:tr>
+        <w:tc>
+          <w:tcPr>
+            <w:tcW w:w="833" w:type="dxa"/>
+          </w:tcPr>
+          <w:p>
+            <w:pPr>
+              <w:bidi/>
+              <w:rPr>
+                <w:rFonts w:ascii="Times New Roman" w:hAnsi="Times New Roman"/>
+                <w:sz w:val="28"/>
+                <w:szCs w:val="28"/>
+                <w:rtl/>
+                <w:lang w:val="en-US"/>
+              </w:rPr>
+            </w:pPr>
+          </w:p>
+        </w:tc>
+        <w:tc>
+          <w:tcPr>
+            <w:tcW w:w="833" w:type="dxa"/>
+          </w:tcPr>
+          <w:p>
+            <w:pPr>
+              <w:bidi/>
+              <w:rPr>
+                <w:rFonts w:ascii="Times New Roman" w:hAnsi="Times New Roman"/>
+                <w:sz w:val="28"/>
+                <w:szCs w:val="28"/>
+                <w:rtl/>
+                <w:lang w:val="en-US"/>
+              </w:rPr>
+            </w:pPr>
+            <w:r>
+              <w:rPr>
+                <w:rFonts w:ascii="Times New Roman" w:hAnsi="Times New Roman" w:hint="cs"/>
+                <w:sz w:val="28"/>
+                <w:szCs w:val="28"/>
+                <w:rtl/>
+                <w:lang w:val="en-US"/>
+              </w:rPr>
+              <w:t>0.952</w:t>
+            </w:r>
+          </w:p>
+        </w:tc>
+        <w:tc>
+          <w:tcPr>
+            <w:tcW w:w="833" w:type="dxa"/>
+          </w:tcPr>
+          <w:p>
+            <w:pPr>
+              <w:bidi/>
+              <w:rPr>
+                <w:rFonts w:ascii="Times New Roman" w:hAnsi="Times New Roman"/>
+                <w:sz w:val="28"/>
+                <w:szCs w:val="28"/>
+                <w:rtl/>
+                <w:lang w:val="en-US"/>
+              </w:rPr>
+            </w:pPr>
+            <w:r>
+              <w:rPr>
+                <w:rFonts w:ascii="Times New Roman" w:hAnsi="Times New Roman" w:hint="cs"/>
+                <w:sz w:val="28"/>
+                <w:szCs w:val="28"/>
+                <w:rtl/>
+                <w:lang w:val="en-US"/>
+              </w:rPr>
+              <w:t>0.958</w:t>
+            </w:r>
+          </w:p>
+        </w:tc>
+        <w:tc>
+          <w:tcPr>
+            <w:tcW w:w="833" w:type="dxa"/>
+          </w:tcPr>
+          <w:p>
+            <w:pPr>
+              <w:bidi/>
+              <w:rPr>
+                <w:rFonts w:ascii="Times New Roman" w:hAnsi="Times New Roman"/>
+                <w:sz w:val="28"/>
+                <w:szCs w:val="28"/>
+                <w:rtl/>
+                <w:lang w:val="en-US"/>
+              </w:rPr>
+            </w:pPr>
+            <w:r>
+              <w:rPr>
+                <w:rFonts w:ascii="Times New Roman" w:hAnsi="Times New Roman" w:hint="cs"/>
+                <w:sz w:val="28"/>
+                <w:szCs w:val="28"/>
+                <w:rtl/>
+                <w:lang w:val="en-US"/>
+              </w:rPr>
+              <w:t>0.957</w:t>
+            </w:r>
+          </w:p>
+        </w:tc>
+        <w:tc>
+          <w:tcPr>
+            <w:tcW w:w="833" w:type="dxa"/>
+          </w:tcPr>
+          <w:p>
+            <w:pPr>
+              <w:bidi/>
+              <w:rPr>
+                <w:rFonts w:ascii="Times New Roman" w:hAnsi="Times New Roman"/>
+                <w:sz w:val="28"/>
+                <w:szCs w:val="28"/>
+                <w:rtl/>
+                <w:lang w:val="en-US"/>
+              </w:rPr>
+            </w:pPr>
+          </w:p>
+        </w:tc>
+        <w:tc>
+          <w:tcPr>
+            <w:tcW w:w="833" w:type="dxa"/>
+          </w:tcPr>
+          <w:p>
+            <w:pPr>
+              <w:bidi/>
+              <w:rPr>
+                <w:rFonts w:ascii="Times New Roman" w:hAnsi="Times New Roman"/>
+                <w:sz w:val="28"/>
+                <w:szCs w:val="28"/>
+                <w:rtl/>
+                <w:lang w:val="en-US"/>
+              </w:rPr>
+            </w:pPr>
+            <w:r>
+              <w:rPr>
+                <w:rFonts w:ascii="Times New Roman" w:hAnsi="Times New Roman" w:hint="cs"/>
+                <w:sz w:val="28"/>
+                <w:szCs w:val="28"/>
+                <w:rtl/>
+                <w:lang w:val="en-US"/>
+              </w:rPr>
+              <w:t>0.952</w:t>
+            </w:r>
+          </w:p>
+        </w:tc>
+        <w:tc>
+          <w:tcPr>
+            <w:tcW w:w="833" w:type="dxa"/>
+          </w:tcPr>
+          <w:p>
+            <w:pPr>
+              <w:bidi/>
+              <w:rPr>
+                <w:rFonts w:ascii="Times New Roman" w:hAnsi="Times New Roman"/>
+                <w:sz w:val="28"/>
+                <w:szCs w:val="28"/>
+                <w:rtl/>
+                <w:lang w:val="en-US"/>
+              </w:rPr>
+            </w:pPr>
+          </w:p>
+        </w:tc>
+        <w:tc>
+          <w:tcPr>
+            <w:tcW w:w="833" w:type="dxa"/>
+          </w:tcPr>
+          <w:p>
+            <w:pPr>
+              <w:bidi/>
+              <w:rPr>
+                <w:rFonts w:ascii="Times New Roman" w:hAnsi="Times New Roman"/>
+                <w:sz w:val="28"/>
+                <w:szCs w:val="28"/>
+                <w:rtl/>
+                <w:lang w:val="en-US"/>
+              </w:rPr>
+            </w:pPr>
+            <w:r>
+              <w:rPr>
+                <w:rFonts w:ascii="Times New Roman" w:hAnsi="Times New Roman" w:hint="cs"/>
+                <w:sz w:val="28"/>
+                <w:szCs w:val="28"/>
+                <w:rtl/>
+                <w:lang w:val="en-US"/>
+              </w:rPr>
+              <w:t>0.953</w:t>
+            </w:r>
+          </w:p>
+        </w:tc>
+        <w:tc>
+          <w:tcPr>
+            <w:tcW w:w="816" w:type="dxa"/>
+          </w:tcPr>
+          <w:p>
+            <w:pPr>
+              <w:bidi/>
+              <w:rPr>
+                <w:rFonts w:ascii="Times New Roman" w:hAnsi="Times New Roman"/>
+                <w:sz w:val="28"/>
+                <w:szCs w:val="28"/>
+                <w:rtl/>
+                <w:lang w:val="en-US"/>
+              </w:rPr>
+            </w:pPr>
+            <w:r>
+              <w:rPr>
+                <w:rFonts w:ascii="Times New Roman" w:hAnsi="Times New Roman"/>
+                <w:sz w:val="28"/>
+                <w:szCs w:val="28"/>
+                <w:lang w:val="en-US"/>
+              </w:rPr>
+              <w:t>9</w:t>
+            </w:r>
+          </w:p>
+        </w:tc>
+      </w:tr>
+      <w:tr>
+        <w:tc>
+          <w:tcPr>
+            <w:tcW w:w="833" w:type="dxa"/>
+          </w:tcPr>
+          <w:p>
+            <w:pPr>
+              <w:bidi/>
+              <w:rPr>
+                <w:rFonts w:ascii="Times New Roman" w:hAnsi="Times New Roman"/>
+                <w:sz w:val="28"/>
+                <w:szCs w:val="28"/>
+                <w:rtl/>
+                <w:lang w:val="en-US"/>
+              </w:rPr>
+            </w:pPr>
+          </w:p>
+        </w:tc>
+        <w:tc>
+          <w:tcPr>
+            <w:tcW w:w="833" w:type="dxa"/>
+          </w:tcPr>
+          <w:p>
+            <w:pPr>
+              <w:bidi/>
+              <w:rPr>
+                <w:rFonts w:ascii="Times New Roman" w:hAnsi="Times New Roman"/>
+                <w:sz w:val="28"/>
+                <w:szCs w:val="28"/>
+                <w:rtl/>
+                <w:lang w:val="en-US"/>
+              </w:rPr>
+            </w:pPr>
+          </w:p>
+        </w:tc>
+        <w:tc>
+          <w:tcPr>
+            <w:tcW w:w="833" w:type="dxa"/>
+          </w:tcPr>
+          <w:p>
+            <w:pPr>
+              <w:bidi/>
+              <w:rPr>
+                <w:rFonts w:ascii="Times New Roman" w:hAnsi="Times New Roman"/>
+                <w:sz w:val="28"/>
+                <w:szCs w:val="28"/>
+                <w:rtl/>
+                <w:lang w:val="en-US"/>
+              </w:rPr>
+            </w:pPr>
+            <w:r>
+              <w:rPr>
+                <w:rFonts w:ascii="Times New Roman" w:hAnsi="Times New Roman" w:hint="cs"/>
+                <w:sz w:val="28"/>
+                <w:szCs w:val="28"/>
+                <w:rtl/>
+                <w:lang w:val="en-US"/>
+              </w:rPr>
+              <w:t>0.957</w:t>
+            </w:r>
+          </w:p>
+        </w:tc>
+        <w:tc>
+          <w:tcPr>
+            <w:tcW w:w="833" w:type="dxa"/>
+          </w:tcPr>
+          <w:p>
+            <w:pPr>
+              <w:bidi/>
+              <w:rPr>
+                <w:rFonts w:ascii="Times New Roman" w:hAnsi="Times New Roman"/>
+                <w:sz w:val="28"/>
+                <w:szCs w:val="28"/>
+                <w:rtl/>
+                <w:lang w:val="en-US"/>
+              </w:rPr>
+            </w:pPr>
+            <w:r>
+              <w:rPr>
+                <w:rFonts w:ascii="Times New Roman" w:hAnsi="Times New Roman" w:hint="cs"/>
+                <w:color w:val="FF0000"/>
+                <w:sz w:val="28"/>
+                <w:szCs w:val="28"/>
+                <w:rtl/>
+                <w:lang w:val="en-US"/>
+              </w:rPr>
+              <w:t>0.975</w:t>
+            </w:r>
+          </w:p>
+        </w:tc>
+        <w:tc>
+          <w:tcPr>
+            <w:tcW w:w="833" w:type="dxa"/>
+          </w:tcPr>
+          <w:p>
+            <w:pPr>
+              <w:bidi/>
+              <w:rPr>
+                <w:rFonts w:ascii="Times New Roman" w:hAnsi="Times New Roman"/>
+                <w:sz w:val="28"/>
+                <w:szCs w:val="28"/>
+                <w:rtl/>
+                <w:lang w:val="en-US"/>
+              </w:rPr>
+            </w:pPr>
+          </w:p>
+        </w:tc>
+        <w:tc>
+          <w:tcPr>
+            <w:tcW w:w="833" w:type="dxa"/>
+          </w:tcPr>
+          <w:p>
+            <w:pPr>
+              <w:bidi/>
+              <w:rPr>
+                <w:rFonts w:ascii="Times New Roman" w:hAnsi="Times New Roman"/>
+                <w:sz w:val="28"/>
+                <w:szCs w:val="28"/>
+                <w:rtl/>
+                <w:lang w:val="en-US"/>
+              </w:rPr>
+            </w:pPr>
+            <w:r>
+              <w:rPr>
+                <w:rFonts w:ascii="Times New Roman" w:hAnsi="Times New Roman" w:hint="cs"/>
+                <w:sz w:val="28"/>
+                <w:szCs w:val="28"/>
+                <w:rtl/>
+                <w:lang w:val="en-US"/>
+              </w:rPr>
+              <w:t>0.952</w:t>
+            </w:r>
+          </w:p>
+        </w:tc>
+        <w:tc>
+          <w:tcPr>
+            <w:tcW w:w="833" w:type="dxa"/>
+          </w:tcPr>
+          <w:p>
+            <w:pPr>
+              <w:bidi/>
+              <w:rPr>
+                <w:rFonts w:ascii="Times New Roman" w:hAnsi="Times New Roman"/>
+                <w:sz w:val="28"/>
+                <w:szCs w:val="28"/>
+                <w:rtl/>
+                <w:lang w:val="en-US"/>
+              </w:rPr>
+            </w:pPr>
+          </w:p>
+        </w:tc>
+        <w:tc>
+          <w:tcPr>
+            <w:tcW w:w="833" w:type="dxa"/>
+          </w:tcPr>
+          <w:p>
+            <w:pPr>
+              <w:bidi/>
+              <w:rPr>
+                <w:rFonts w:ascii="Times New Roman" w:hAnsi="Times New Roman"/>
+                <w:sz w:val="28"/>
+                <w:szCs w:val="28"/>
+                <w:rtl/>
+                <w:lang w:val="en-US"/>
+              </w:rPr>
+            </w:pPr>
+            <w:r>
+              <w:rPr>
+                <w:rFonts w:ascii="Times New Roman" w:hAnsi="Times New Roman" w:hint="cs"/>
+                <w:sz w:val="28"/>
+                <w:szCs w:val="28"/>
+                <w:rtl/>
+                <w:lang w:val="en-US"/>
+              </w:rPr>
+              <w:t>0.9599</w:t>
+            </w:r>
+          </w:p>
+        </w:tc>
+        <w:tc>
+          <w:tcPr>
+            <w:tcW w:w="816" w:type="dxa"/>
+          </w:tcPr>
+          <w:p>
+            <w:pPr>
+              <w:bidi/>
+              <w:rPr>
+                <w:rFonts w:ascii="Times New Roman" w:hAnsi="Times New Roman"/>
+                <w:sz w:val="28"/>
+                <w:szCs w:val="28"/>
+                <w:rtl/>
+                <w:lang w:val="en-US"/>
+              </w:rPr>
+            </w:pPr>
+            <w:r>
+              <w:rPr>
+                <w:rFonts w:ascii="Times New Roman" w:hAnsi="Times New Roman"/>
+                <w:sz w:val="28"/>
+                <w:szCs w:val="28"/>
+                <w:lang w:val="en-US"/>
+              </w:rPr>
+              <w:t>11</w:t>
+            </w:r>
+          </w:p>
+        </w:tc>
+      </w:tr>
+      <w:tr>
+        <w:tc>
+          <w:tcPr>
+            <w:tcW w:w="833" w:type="dxa"/>
+          </w:tcPr>
+          <w:p>
+            <w:pPr>
+              <w:bidi/>
+              <w:rPr>
+                <w:rFonts w:ascii="Times New Roman" w:hAnsi="Times New Roman"/>
+                <w:sz w:val="28"/>
+                <w:szCs w:val="28"/>
+                <w:rtl/>
+                <w:lang w:val="en-US"/>
+              </w:rPr>
+            </w:pPr>
+          </w:p>
+        </w:tc>
+        <w:tc>
+          <w:tcPr>
+            <w:tcW w:w="833" w:type="dxa"/>
+          </w:tcPr>
+          <w:p>
+            <w:pPr>
+              <w:bidi/>
+              <w:rPr>
+                <w:rFonts w:ascii="Times New Roman" w:hAnsi="Times New Roman"/>
+                <w:sz w:val="28"/>
+                <w:szCs w:val="28"/>
+                <w:rtl/>
+                <w:lang w:val="en-US"/>
+              </w:rPr>
+            </w:pPr>
+          </w:p>
+        </w:tc>
+        <w:tc>
+          <w:tcPr>
+            <w:tcW w:w="833" w:type="dxa"/>
+          </w:tcPr>
+          <w:p>
+            <w:pPr>
+              <w:bidi/>
+              <w:rPr>
+                <w:rFonts w:ascii="Times New Roman" w:hAnsi="Times New Roman"/>
+                <w:sz w:val="28"/>
+                <w:szCs w:val="28"/>
+                <w:rtl/>
+                <w:lang w:val="en-US"/>
+              </w:rPr>
+            </w:pPr>
+          </w:p>
+        </w:tc>
+        <w:tc>
+          <w:tcPr>
+            <w:tcW w:w="833" w:type="dxa"/>
+          </w:tcPr>
+          <w:p>
+            <w:pPr>
+              <w:bidi/>
+              <w:rPr>
+                <w:rFonts w:ascii="Times New Roman" w:hAnsi="Times New Roman"/>
+                <w:sz w:val="28"/>
+                <w:szCs w:val="28"/>
+                <w:rtl/>
+                <w:lang w:val="en-US"/>
+              </w:rPr>
+            </w:pPr>
+            <w:r>
+              <w:rPr>
+                <w:rFonts w:ascii="Times New Roman" w:hAnsi="Times New Roman" w:hint="cs"/>
+                <w:sz w:val="28"/>
+                <w:szCs w:val="28"/>
+                <w:rtl/>
+                <w:lang w:val="en-US"/>
+              </w:rPr>
+              <w:t>0.957</w:t>
+            </w:r>
+          </w:p>
+        </w:tc>
+        <w:tc>
+          <w:tcPr>
+            <w:tcW w:w="833" w:type="dxa"/>
+          </w:tcPr>
+          <w:p>
+            <w:pPr>
+              <w:bidi/>
+              <w:rPr>
+                <w:rFonts w:ascii="Times New Roman" w:hAnsi="Times New Roman"/>
+                <w:sz w:val="28"/>
+                <w:szCs w:val="28"/>
+                <w:rtl/>
+                <w:lang w:val="en-US"/>
+              </w:rPr>
+            </w:pPr>
+          </w:p>
+        </w:tc>
+        <w:tc>
+          <w:tcPr>
+            <w:tcW w:w="833" w:type="dxa"/>
+          </w:tcPr>
+          <w:p>
+            <w:pPr>
+              <w:bidi/>
+              <w:rPr>
+                <w:rFonts w:ascii="Times New Roman" w:hAnsi="Times New Roman"/>
+                <w:sz w:val="28"/>
+                <w:szCs w:val="28"/>
+                <w:rtl/>
+                <w:lang w:val="en-US"/>
+              </w:rPr>
+            </w:pPr>
+            <w:r>
+              <w:rPr>
+                <w:rFonts w:ascii="Times New Roman" w:hAnsi="Times New Roman" w:hint="cs"/>
+                <w:sz w:val="28"/>
+                <w:szCs w:val="28"/>
+                <w:rtl/>
+                <w:lang w:val="en-US"/>
+              </w:rPr>
+              <w:t>0.956</w:t>
+            </w:r>
+          </w:p>
+        </w:tc>
+        <w:tc>
+          <w:tcPr>
+            <w:tcW w:w="833" w:type="dxa"/>
+          </w:tcPr>
+          <w:p>
+            <w:pPr>
+              <w:bidi/>
+              <w:rPr>
+                <w:rFonts w:ascii="Times New Roman" w:hAnsi="Times New Roman"/>
+                <w:sz w:val="28"/>
+                <w:szCs w:val="28"/>
+                <w:rtl/>
+                <w:lang w:val="en-US"/>
+              </w:rPr>
+            </w:pPr>
+          </w:p>
+        </w:tc>
+        <w:tc>
+          <w:tcPr>
+            <w:tcW w:w="833" w:type="dxa"/>
+          </w:tcPr>
+          <w:p>
+            <w:pPr>
+              <w:bidi/>
+              <w:rPr>
+                <w:rFonts w:ascii="Times New Roman" w:hAnsi="Times New Roman"/>
+                <w:sz w:val="28"/>
+                <w:szCs w:val="28"/>
+                <w:rtl/>
+                <w:lang w:val="en-US"/>
+              </w:rPr>
+            </w:pPr>
+            <w:r>
+              <w:rPr>
+                <w:rFonts w:ascii="Times New Roman" w:hAnsi="Times New Roman" w:hint="cs"/>
+                <w:sz w:val="28"/>
+                <w:szCs w:val="28"/>
+                <w:rtl/>
+                <w:lang w:val="en-US"/>
+              </w:rPr>
+              <w:t>0.953</w:t>
+            </w:r>
+          </w:p>
+        </w:tc>
+        <w:tc>
+          <w:tcPr>
+            <w:tcW w:w="816" w:type="dxa"/>
+          </w:tcPr>
+          <w:p>
+            <w:pPr>
+              <w:bidi/>
+              <w:rPr>
+                <w:rFonts w:ascii="Times New Roman" w:hAnsi="Times New Roman"/>
+                <w:sz w:val="28"/>
+                <w:szCs w:val="28"/>
+                <w:rtl/>
+                <w:lang w:val="en-US"/>
+              </w:rPr>
+            </w:pPr>
+            <w:r>
+              <w:rPr>
+                <w:rFonts w:ascii="Times New Roman" w:hAnsi="Times New Roman"/>
+                <w:sz w:val="28"/>
+                <w:szCs w:val="28"/>
+                <w:lang w:val="en-US"/>
+              </w:rPr>
+              <w:t>13</w:t>
+            </w:r>
+          </w:p>
+        </w:tc>
+      </w:tr>
+      <w:tr>
+        <w:tc>
+          <w:tcPr>
+            <w:tcW w:w="833" w:type="dxa"/>
+          </w:tcPr>
+          <w:p>
+            <w:pPr>
+              <w:bidi/>
+              <w:rPr>
+                <w:rFonts w:ascii="Times New Roman" w:hAnsi="Times New Roman"/>
+                <w:sz w:val="28"/>
+                <w:szCs w:val="28"/>
+                <w:rtl/>
+                <w:lang w:val="en-US"/>
+              </w:rPr>
+            </w:pPr>
+          </w:p>
+        </w:tc>
+        <w:tc>
+          <w:tcPr>
+            <w:tcW w:w="833" w:type="dxa"/>
+          </w:tcPr>
+          <w:p>
+            <w:pPr>
+              <w:bidi/>
+              <w:rPr>
+                <w:rFonts w:ascii="Times New Roman" w:hAnsi="Times New Roman"/>
+                <w:sz w:val="28"/>
+                <w:szCs w:val="28"/>
+                <w:rtl/>
+                <w:lang w:val="en-US"/>
+              </w:rPr>
+            </w:pPr>
+          </w:p>
+        </w:tc>
+        <w:tc>
+          <w:tcPr>
+            <w:tcW w:w="833" w:type="dxa"/>
+          </w:tcPr>
+          <w:p>
+            <w:pPr>
+              <w:bidi/>
+              <w:rPr>
+                <w:rFonts w:ascii="Times New Roman" w:hAnsi="Times New Roman"/>
+                <w:sz w:val="28"/>
+                <w:szCs w:val="28"/>
+                <w:rtl/>
+                <w:lang w:val="en-US"/>
+              </w:rPr>
+            </w:pPr>
+          </w:p>
+        </w:tc>
+        <w:tc>
+          <w:tcPr>
+            <w:tcW w:w="833" w:type="dxa"/>
+          </w:tcPr>
+          <w:p>
+            <w:pPr>
+              <w:bidi/>
+              <w:rPr>
+                <w:rFonts w:ascii="Times New Roman" w:hAnsi="Times New Roman"/>
+                <w:sz w:val="28"/>
+                <w:szCs w:val="28"/>
+                <w:rtl/>
+                <w:lang w:val="en-US"/>
+              </w:rPr>
+            </w:pPr>
+          </w:p>
+        </w:tc>
+        <w:tc>
+          <w:tcPr>
+            <w:tcW w:w="833" w:type="dxa"/>
+          </w:tcPr>
+          <w:p>
+            <w:pPr>
+              <w:bidi/>
+              <w:rPr>
+                <w:rFonts w:ascii="Times New Roman" w:hAnsi="Times New Roman"/>
+                <w:sz w:val="28"/>
+                <w:szCs w:val="28"/>
+                <w:rtl/>
+                <w:lang w:val="en-US"/>
+              </w:rPr>
+            </w:pPr>
+          </w:p>
+        </w:tc>
+        <w:tc>
+          <w:tcPr>
+            <w:tcW w:w="833" w:type="dxa"/>
+          </w:tcPr>
+          <w:p>
+            <w:pPr>
+              <w:bidi/>
+              <w:rPr>
+                <w:rFonts w:ascii="Times New Roman" w:hAnsi="Times New Roman" w:hint="cs"/>
+                <w:sz w:val="28"/>
+                <w:szCs w:val="28"/>
+                <w:rtl/>
+                <w:lang w:val="en-US"/>
+              </w:rPr>
+            </w:pPr>
+            <w:r>
+              <w:rPr>
+                <w:rFonts w:ascii="Times New Roman" w:hAnsi="Times New Roman" w:hint="cs"/>
+                <w:sz w:val="28"/>
+                <w:szCs w:val="28"/>
+                <w:rtl/>
+                <w:lang w:val="en-US"/>
+              </w:rPr>
+              <w:t>0.956</w:t>
+            </w:r>
+          </w:p>
+        </w:tc>
+        <w:tc>
+          <w:tcPr>
+            <w:tcW w:w="833" w:type="dxa"/>
+          </w:tcPr>
+          <w:p>
+            <w:pPr>
+              <w:bidi/>
+              <w:rPr>
+                <w:rFonts w:ascii="Times New Roman" w:hAnsi="Times New Roman"/>
+                <w:sz w:val="28"/>
+                <w:szCs w:val="28"/>
+                <w:rtl/>
+                <w:lang w:val="en-US"/>
+              </w:rPr>
+            </w:pPr>
+          </w:p>
+        </w:tc>
+        <w:tc>
+          <w:tcPr>
+            <w:tcW w:w="833" w:type="dxa"/>
+          </w:tcPr>
+          <w:p>
+            <w:pPr>
+              <w:bidi/>
+              <w:rPr>
+                <w:rFonts w:ascii="Times New Roman" w:hAnsi="Times New Roman" w:hint="cs"/>
+                <w:sz w:val="28"/>
+                <w:szCs w:val="28"/>
+                <w:rtl/>
+                <w:lang w:val="en-US"/>
+              </w:rPr>
+            </w:pPr>
+          </w:p>
+        </w:tc>
+        <w:tc>
+          <w:tcPr>
+            <w:tcW w:w="816" w:type="dxa"/>
+          </w:tcPr>
+          <w:p>
+            <w:pPr>
+              <w:bidi/>
+              <w:rPr>
+                <w:rFonts w:ascii="Times New Roman" w:hAnsi="Times New Roman"/>
+                <w:sz w:val="28"/>
+                <w:szCs w:val="28"/>
+                <w:lang w:val="en-US"/>
+              </w:rPr>
+            </w:pPr>
+            <w:r>
+              <w:rPr>
+                <w:rFonts w:ascii="Times New Roman" w:hAnsi="Times New Roman" w:hint="cs"/>
+                <w:sz w:val="28"/>
+                <w:szCs w:val="28"/>
+                <w:rtl/>
+                <w:lang w:val="en-US"/>
+              </w:rPr>
+              <w:t>15</w:t>
+            </w:r>
+          </w:p>
+        </w:tc>
+      </w:tr>
+      <w:tr>
+        <w:tc>
+          <w:tcPr>
+            <w:tcW w:w="833" w:type="dxa"/>
+          </w:tcPr>
+          <w:p>
+            <w:pPr>
+              <w:bidi/>
+              <w:rPr>
+                <w:rFonts w:ascii="Times New Roman" w:hAnsi="Times New Roman"/>
+                <w:sz w:val="28"/>
+                <w:szCs w:val="28"/>
+                <w:rtl/>
+                <w:lang w:val="en-US"/>
+              </w:rPr>
+            </w:pPr>
+          </w:p>
+        </w:tc>
+        <w:tc>
+          <w:tcPr>
+            <w:tcW w:w="833" w:type="dxa"/>
+          </w:tcPr>
+          <w:p>
+            <w:pPr>
+              <w:bidi/>
+              <w:rPr>
+                <w:rFonts w:ascii="Times New Roman" w:hAnsi="Times New Roman"/>
+                <w:sz w:val="28"/>
+                <w:szCs w:val="28"/>
+                <w:rtl/>
+                <w:lang w:val="en-US"/>
+              </w:rPr>
+            </w:pPr>
+          </w:p>
+        </w:tc>
+        <w:tc>
+          <w:tcPr>
+            <w:tcW w:w="833" w:type="dxa"/>
+          </w:tcPr>
+          <w:p>
+            <w:pPr>
+              <w:bidi/>
+              <w:rPr>
+                <w:rFonts w:ascii="Times New Roman" w:hAnsi="Times New Roman"/>
+                <w:sz w:val="28"/>
+                <w:szCs w:val="28"/>
+                <w:rtl/>
+                <w:lang w:val="en-US"/>
+              </w:rPr>
+            </w:pPr>
+          </w:p>
+        </w:tc>
+        <w:tc>
+          <w:tcPr>
+            <w:tcW w:w="833" w:type="dxa"/>
+          </w:tcPr>
+          <w:p>
+            <w:pPr>
+              <w:bidi/>
+              <w:rPr>
+                <w:rFonts w:ascii="Times New Roman" w:hAnsi="Times New Roman"/>
+                <w:sz w:val="28"/>
+                <w:szCs w:val="28"/>
+                <w:rtl/>
+                <w:lang w:val="en-US"/>
+              </w:rPr>
+            </w:pPr>
+          </w:p>
+        </w:tc>
+        <w:tc>
+          <w:tcPr>
+            <w:tcW w:w="833" w:type="dxa"/>
+          </w:tcPr>
+          <w:p>
+            <w:pPr>
+              <w:bidi/>
+              <w:rPr>
+                <w:rFonts w:ascii="Times New Roman" w:hAnsi="Times New Roman"/>
+                <w:sz w:val="28"/>
+                <w:szCs w:val="28"/>
+                <w:rtl/>
+                <w:lang w:val="en-US"/>
+              </w:rPr>
+            </w:pPr>
+          </w:p>
+        </w:tc>
+        <w:tc>
+          <w:tcPr>
+            <w:tcW w:w="833" w:type="dxa"/>
+          </w:tcPr>
+          <w:p>
+            <w:pPr>
+              <w:bidi/>
+              <w:rPr>
+                <w:rFonts w:ascii="Times New Roman" w:hAnsi="Times New Roman" w:hint="cs"/>
+                <w:sz w:val="28"/>
+                <w:szCs w:val="28"/>
+                <w:rtl/>
+                <w:lang w:val="en-US"/>
+              </w:rPr>
+            </w:pPr>
+            <w:r>
+              <w:rPr>
+                <w:rFonts w:ascii="Times New Roman" w:hAnsi="Times New Roman" w:hint="cs"/>
+                <w:sz w:val="28"/>
+                <w:szCs w:val="28"/>
+                <w:rtl/>
+                <w:lang w:val="en-US"/>
+              </w:rPr>
+              <w:t>0.952</w:t>
+            </w:r>
+          </w:p>
+        </w:tc>
+        <w:tc>
+          <w:tcPr>
+            <w:tcW w:w="833" w:type="dxa"/>
+          </w:tcPr>
+          <w:p>
+            <w:pPr>
+              <w:bidi/>
+              <w:rPr>
+                <w:rFonts w:ascii="Times New Roman" w:hAnsi="Times New Roman"/>
+                <w:sz w:val="28"/>
+                <w:szCs w:val="28"/>
+                <w:rtl/>
+                <w:lang w:val="en-US"/>
+              </w:rPr>
+            </w:pPr>
+          </w:p>
+        </w:tc>
+        <w:tc>
+          <w:tcPr>
+            <w:tcW w:w="833" w:type="dxa"/>
+          </w:tcPr>
+          <w:p>
+            <w:pPr>
+              <w:bidi/>
+              <w:rPr>
+                <w:rFonts w:ascii="Times New Roman" w:hAnsi="Times New Roman" w:hint="cs"/>
+                <w:sz w:val="28"/>
+                <w:szCs w:val="28"/>
+                <w:rtl/>
+                <w:lang w:val="en-US"/>
+              </w:rPr>
+            </w:pPr>
+          </w:p>
+        </w:tc>
+        <w:tc>
+          <w:tcPr>
+            <w:tcW w:w="816" w:type="dxa"/>
+          </w:tcPr>
+          <w:p>
+            <w:pPr>
+              <w:bidi/>
+              <w:rPr>
+                <w:rFonts w:ascii="Times New Roman" w:hAnsi="Times New Roman"/>
+                <w:sz w:val="28"/>
+                <w:szCs w:val="28"/>
+                <w:lang w:val="en-US"/>
+              </w:rPr>
+            </w:pPr>
+            <w:r>
+              <w:rPr>
+                <w:rFonts w:ascii="Times New Roman" w:hAnsi="Times New Roman" w:hint="cs"/>
+                <w:sz w:val="28"/>
+                <w:szCs w:val="28"/>
+                <w:rtl/>
+                <w:lang w:val="en-US"/>
+              </w:rPr>
+              <w:t>17</w:t>
+            </w:r>
+          </w:p>
+        </w:tc>
+      </w:tr>
+    </w:tbl>
+    <w:p>
+      <w:pPr>
+        <w:bidi/>
+        <w:spacing w:after="0"/>
+        <w:ind w:left="720"/>
+        <w:rPr>
+          <w:rFonts w:ascii="Times New Roman" w:hAnsi="Times New Roman"/>
+          <w:sz w:val="28"/>
+          <w:szCs w:val="28"/>
+          <w:rtl/>
+          <w:lang w:val="en-US"/>
+        </w:rPr>
+      </w:pPr>
+    </w:p>
+    <w:p>
+      <w:pPr>
+        <w:bidi/>
+        <w:spacing w:after="0"/>
+        <w:rPr>
+          <w:rFonts w:ascii="Times New Roman" w:hAnsi="Times New Roman"/>
+          <w:sz w:val="28"/>
+          <w:szCs w:val="28"/>
+          <w:rtl/>
+        </w:rPr>
+      </w:pPr>
+      <w:r>
+        <w:rPr>
+          <w:rFonts w:ascii="Times New Roman" w:hAnsi="Times New Roman" w:hint="cs"/>
+          <w:sz w:val="28"/>
+          <w:szCs w:val="28"/>
+          <w:rtl/>
+        </w:rPr>
+        <w:t>הדיוק הטוב יותר שנמדד עבור ניסוי זה הוא עבור 6 קבוצות ו11 שכנים 0.975.</w:t>
+      </w:r>
+    </w:p>
+    <w:p>
+      <w:pPr>
+        <w:bidi/>
+        <w:spacing w:after="0"/>
+        <w:rPr>
+          <w:rFonts w:ascii="Times New Roman" w:hAnsi="Times New Roman"/>
+          <w:sz w:val="28"/>
+          <w:szCs w:val="28"/>
+          <w:rtl/>
+        </w:rPr>
+      </w:pPr>
+    </w:p>
+    <w:p>
+      <w:pPr>
+        <w:bidi/>
+        <w:spacing w:after="0"/>
+        <w:rPr>
+          <w:rFonts w:ascii="Times New Roman" w:hAnsi="Times New Roman"/>
+          <w:sz w:val="28"/>
+          <w:szCs w:val="28"/>
+          <w:rtl/>
+        </w:rPr>
+      </w:pPr>
+      <w:r>
+        <w:rPr>
+          <w:rFonts w:ascii="Times New Roman" w:hAnsi="Times New Roman" w:hint="cs"/>
+          <w:sz w:val="28"/>
+          <w:szCs w:val="28"/>
+          <w:rtl/>
+        </w:rPr>
+        <w:t>ניסוי דומה הורץ הפעם עם אלגוריתם לצמצום דוגמאות כפי שנלמד בכיתה:</w:t>
+      </w:r>
+    </w:p>
+    <w:tbl>
+      <w:tblPr>
+        <w:tblStyle w:val="a5"/>
+        <w:bidiVisual/>
+        <w:tblW w:w="0" w:type="auto"/>
+        <w:tblInd w:w="720" w:type="dxa"/>
+        <w:tblLook w:val="04A0" w:firstRow="1" w:lastRow="0" w:firstColumn="1" w:lastColumn="0" w:noHBand="0" w:noVBand="1"/>
+      </w:tblPr>
+      <w:tblGrid>
+        <w:gridCol w:w="917"/>
+        <w:gridCol w:w="917"/>
+        <w:gridCol w:w="917"/>
+        <w:gridCol w:w="917"/>
+        <w:gridCol w:w="917"/>
+        <w:gridCol w:w="917"/>
+        <w:gridCol w:w="917"/>
+        <w:gridCol w:w="1073"/>
+        <w:gridCol w:w="804"/>
+      </w:tblGrid>
+      <w:tr>
+        <w:tc>
+          <w:tcPr>
+            <w:tcW w:w="917" w:type="dxa"/>
+          </w:tcPr>
+          <w:p>
+            <w:pPr>
+              <w:bidi/>
+              <w:rPr>
+                <w:rFonts w:ascii="Times New Roman" w:hAnsi="Times New Roman"/>
+                <w:sz w:val="28"/>
+                <w:szCs w:val="28"/>
+                <w:rtl/>
+                <w:lang w:val="en-US"/>
+              </w:rPr>
+            </w:pPr>
+            <w:r>
+              <w:rPr>
+                <w:rFonts w:ascii="Times New Roman" w:hAnsi="Times New Roman"/>
+                <w:sz w:val="28"/>
+                <w:szCs w:val="28"/>
+                <w:lang w:val="en-US"/>
+              </w:rPr>
+              <w:t>9</w:t>
+            </w:r>
+          </w:p>
+        </w:tc>
+        <w:tc>
+          <w:tcPr>
+            <w:tcW w:w="917" w:type="dxa"/>
+          </w:tcPr>
+          <w:p>
+            <w:pPr>
+              <w:bidi/>
+              <w:rPr>
+                <w:rFonts w:ascii="Times New Roman" w:hAnsi="Times New Roman"/>
+                <w:sz w:val="28"/>
+                <w:szCs w:val="28"/>
+                <w:rtl/>
+                <w:lang w:val="en-US"/>
+              </w:rPr>
+            </w:pPr>
+            <w:r>
+              <w:rPr>
+                <w:rFonts w:ascii="Times New Roman" w:hAnsi="Times New Roman"/>
+                <w:sz w:val="28"/>
+                <w:szCs w:val="28"/>
+                <w:lang w:val="en-US"/>
+              </w:rPr>
+              <w:t>8</w:t>
+            </w:r>
+          </w:p>
+        </w:tc>
+        <w:tc>
+          <w:tcPr>
+            <w:tcW w:w="917" w:type="dxa"/>
+          </w:tcPr>
+          <w:p>
+            <w:pPr>
+              <w:bidi/>
+              <w:rPr>
+                <w:rFonts w:ascii="Times New Roman" w:hAnsi="Times New Roman"/>
+                <w:sz w:val="28"/>
+                <w:szCs w:val="28"/>
+                <w:rtl/>
+                <w:lang w:val="en-US"/>
+              </w:rPr>
+            </w:pPr>
+            <w:r>
+              <w:rPr>
+                <w:rFonts w:ascii="Times New Roman" w:hAnsi="Times New Roman"/>
+                <w:sz w:val="28"/>
+                <w:szCs w:val="28"/>
+                <w:lang w:val="en-US"/>
+              </w:rPr>
+              <w:t>7</w:t>
+            </w:r>
+          </w:p>
+        </w:tc>
+        <w:tc>
+          <w:tcPr>
+            <w:tcW w:w="917" w:type="dxa"/>
+          </w:tcPr>
+          <w:p>
+            <w:pPr>
+              <w:bidi/>
+              <w:rPr>
+                <w:rFonts w:ascii="Times New Roman" w:hAnsi="Times New Roman"/>
+                <w:sz w:val="28"/>
+                <w:szCs w:val="28"/>
+                <w:rtl/>
+                <w:lang w:val="en-US"/>
+              </w:rPr>
+            </w:pPr>
+            <w:r>
+              <w:rPr>
+                <w:rFonts w:ascii="Times New Roman" w:hAnsi="Times New Roman"/>
+                <w:sz w:val="28"/>
+                <w:szCs w:val="28"/>
+                <w:lang w:val="en-US"/>
+              </w:rPr>
+              <w:t>6</w:t>
+            </w:r>
+          </w:p>
+        </w:tc>
+        <w:tc>
+          <w:tcPr>
+            <w:tcW w:w="917" w:type="dxa"/>
+          </w:tcPr>
+          <w:p>
+            <w:pPr>
+              <w:bidi/>
+              <w:rPr>
+                <w:rFonts w:ascii="Times New Roman" w:hAnsi="Times New Roman"/>
+                <w:sz w:val="28"/>
+                <w:szCs w:val="28"/>
+                <w:rtl/>
+                <w:lang w:val="en-US"/>
+              </w:rPr>
+            </w:pPr>
+            <w:r>
+              <w:rPr>
+                <w:rFonts w:ascii="Times New Roman" w:hAnsi="Times New Roman"/>
+                <w:sz w:val="28"/>
+                <w:szCs w:val="28"/>
+                <w:lang w:val="en-US"/>
+              </w:rPr>
+              <w:t>5</w:t>
+            </w:r>
+          </w:p>
+        </w:tc>
+        <w:tc>
+          <w:tcPr>
+            <w:tcW w:w="917" w:type="dxa"/>
+          </w:tcPr>
+          <w:p>
+            <w:pPr>
+              <w:bidi/>
+              <w:rPr>
+                <w:rFonts w:ascii="Times New Roman" w:hAnsi="Times New Roman"/>
+                <w:sz w:val="28"/>
+                <w:szCs w:val="28"/>
+                <w:rtl/>
+                <w:lang w:val="en-US"/>
+              </w:rPr>
+            </w:pPr>
+            <w:r>
+              <w:rPr>
+                <w:rFonts w:ascii="Times New Roman" w:hAnsi="Times New Roman"/>
+                <w:sz w:val="28"/>
+                <w:szCs w:val="28"/>
+                <w:lang w:val="en-US"/>
+              </w:rPr>
+              <w:t>4</w:t>
+            </w:r>
+          </w:p>
+        </w:tc>
+        <w:tc>
+          <w:tcPr>
+            <w:tcW w:w="917" w:type="dxa"/>
+          </w:tcPr>
+          <w:p>
+            <w:pPr>
+              <w:bidi/>
+              <w:rPr>
+                <w:rFonts w:ascii="Times New Roman" w:hAnsi="Times New Roman"/>
+                <w:sz w:val="28"/>
+                <w:szCs w:val="28"/>
+                <w:rtl/>
+                <w:lang w:val="en-US"/>
+              </w:rPr>
+            </w:pPr>
+            <w:r>
+              <w:rPr>
+                <w:rFonts w:ascii="Times New Roman" w:hAnsi="Times New Roman"/>
+                <w:sz w:val="28"/>
+                <w:szCs w:val="28"/>
+                <w:lang w:val="en-US"/>
+              </w:rPr>
+              <w:t>3</w:t>
+            </w:r>
+          </w:p>
+        </w:tc>
+        <w:tc>
+          <w:tcPr>
+            <w:tcW w:w="1073" w:type="dxa"/>
+          </w:tcPr>
+          <w:p>
+            <w:pPr>
+              <w:bidi/>
+              <w:rPr>
+                <w:rFonts w:ascii="Times New Roman" w:hAnsi="Times New Roman"/>
+                <w:sz w:val="28"/>
+                <w:szCs w:val="28"/>
+                <w:rtl/>
+                <w:lang w:val="en-US"/>
+              </w:rPr>
+            </w:pPr>
+            <w:r>
+              <w:rPr>
+                <w:rFonts w:ascii="Times New Roman" w:hAnsi="Times New Roman"/>
+                <w:sz w:val="28"/>
+                <w:szCs w:val="28"/>
+                <w:lang w:val="en-US"/>
+              </w:rPr>
+              <w:t>2</w:t>
+            </w:r>
+          </w:p>
+        </w:tc>
+        <w:tc>
+          <w:tcPr>
+            <w:tcW w:w="804" w:type="dxa"/>
+          </w:tcPr>
+          <w:p>
+            <w:pPr>
+              <w:bidi/>
+              <w:rPr>
+                <w:rFonts w:ascii="Times New Roman" w:hAnsi="Times New Roman"/>
+                <w:sz w:val="28"/>
+                <w:szCs w:val="28"/>
+                <w:rtl/>
+                <w:lang w:val="en-US"/>
+              </w:rPr>
+            </w:pPr>
+          </w:p>
+        </w:tc>
+      </w:tr>
+      <w:tr>
+        <w:tc>
+          <w:tcPr>
+            <w:tcW w:w="917" w:type="dxa"/>
+          </w:tcPr>
+          <w:p>
+            <w:pPr>
+              <w:bidi/>
+              <w:rPr>
+                <w:rFonts w:ascii="Times New Roman" w:hAnsi="Times New Roman"/>
+                <w:sz w:val="28"/>
+                <w:szCs w:val="28"/>
+                <w:rtl/>
+                <w:lang w:val="en-US"/>
+              </w:rPr>
+            </w:pPr>
+            <w:r>
+              <w:rPr>
+                <w:rFonts w:ascii="Times New Roman" w:hAnsi="Times New Roman" w:hint="cs"/>
+                <w:sz w:val="28"/>
+                <w:szCs w:val="28"/>
+                <w:rtl/>
+                <w:lang w:val="en-US"/>
+              </w:rPr>
+              <w:t>0.91</w:t>
+            </w:r>
+          </w:p>
+        </w:tc>
+        <w:tc>
+          <w:tcPr>
+            <w:tcW w:w="917" w:type="dxa"/>
+          </w:tcPr>
+          <w:p>
+            <w:pPr>
+              <w:bidi/>
+              <w:rPr>
+                <w:rFonts w:ascii="Times New Roman" w:hAnsi="Times New Roman"/>
+                <w:sz w:val="28"/>
+                <w:szCs w:val="28"/>
+                <w:rtl/>
+                <w:lang w:val="en-US"/>
+              </w:rPr>
+            </w:pPr>
+            <w:r>
+              <w:rPr>
+                <w:rFonts w:ascii="Times New Roman" w:hAnsi="Times New Roman" w:hint="cs"/>
+                <w:sz w:val="28"/>
+                <w:szCs w:val="28"/>
+                <w:rtl/>
+                <w:lang w:val="en-US"/>
+              </w:rPr>
+              <w:t>0.12</w:t>
+            </w:r>
+          </w:p>
+        </w:tc>
+        <w:tc>
+          <w:tcPr>
+            <w:tcW w:w="917" w:type="dxa"/>
+          </w:tcPr>
+          <w:p>
+            <w:pPr>
+              <w:bidi/>
+              <w:rPr>
+                <w:rFonts w:ascii="Times New Roman" w:hAnsi="Times New Roman"/>
+                <w:sz w:val="28"/>
+                <w:szCs w:val="28"/>
+                <w:rtl/>
+                <w:lang w:val="en-US"/>
+              </w:rPr>
+            </w:pPr>
+            <w:r>
+              <w:rPr>
+                <w:rFonts w:ascii="Times New Roman" w:hAnsi="Times New Roman" w:hint="cs"/>
+                <w:sz w:val="28"/>
+                <w:szCs w:val="28"/>
+                <w:rtl/>
+                <w:lang w:val="en-US"/>
+              </w:rPr>
+              <w:t>0.119</w:t>
+            </w:r>
+          </w:p>
+        </w:tc>
+        <w:tc>
+          <w:tcPr>
+            <w:tcW w:w="917" w:type="dxa"/>
+          </w:tcPr>
+          <w:p>
+            <w:pPr>
+              <w:bidi/>
+              <w:rPr>
+                <w:rFonts w:ascii="Times New Roman" w:hAnsi="Times New Roman"/>
+                <w:sz w:val="28"/>
+                <w:szCs w:val="28"/>
+                <w:rtl/>
+                <w:lang w:val="en-US"/>
+              </w:rPr>
+            </w:pPr>
+            <w:r>
+              <w:rPr>
+                <w:rFonts w:ascii="Times New Roman" w:hAnsi="Times New Roman" w:hint="cs"/>
+                <w:sz w:val="28"/>
+                <w:szCs w:val="28"/>
+                <w:rtl/>
+                <w:lang w:val="en-US"/>
+              </w:rPr>
+              <w:t>0.119</w:t>
+            </w:r>
+          </w:p>
+        </w:tc>
+        <w:tc>
+          <w:tcPr>
+            <w:tcW w:w="917" w:type="dxa"/>
+          </w:tcPr>
+          <w:p>
+            <w:pPr>
+              <w:bidi/>
+              <w:rPr>
+                <w:rFonts w:ascii="Times New Roman" w:hAnsi="Times New Roman"/>
+                <w:sz w:val="28"/>
+                <w:szCs w:val="28"/>
+                <w:rtl/>
+                <w:lang w:val="en-US"/>
+              </w:rPr>
+            </w:pPr>
+            <w:r>
+              <w:rPr>
+                <w:rFonts w:ascii="Times New Roman" w:hAnsi="Times New Roman" w:hint="cs"/>
+                <w:sz w:val="28"/>
+                <w:szCs w:val="28"/>
+                <w:rtl/>
+                <w:lang w:val="en-US"/>
+              </w:rPr>
+              <w:t>0.12</w:t>
+            </w:r>
+          </w:p>
+        </w:tc>
+        <w:tc>
+          <w:tcPr>
+            <w:tcW w:w="917" w:type="dxa"/>
+          </w:tcPr>
+          <w:p>
+            <w:pPr>
+              <w:bidi/>
+              <w:rPr>
+                <w:rFonts w:ascii="Times New Roman" w:hAnsi="Times New Roman"/>
+                <w:sz w:val="28"/>
+                <w:szCs w:val="28"/>
+                <w:rtl/>
+                <w:lang w:val="en-US"/>
+              </w:rPr>
+            </w:pPr>
+            <w:r>
+              <w:rPr>
+                <w:rFonts w:ascii="Times New Roman" w:hAnsi="Times New Roman" w:hint="cs"/>
+                <w:sz w:val="28"/>
+                <w:szCs w:val="28"/>
+                <w:rtl/>
+                <w:lang w:val="en-US"/>
+              </w:rPr>
+              <w:t>0.12</w:t>
+            </w:r>
+          </w:p>
+        </w:tc>
+        <w:tc>
+          <w:tcPr>
+            <w:tcW w:w="917" w:type="dxa"/>
+          </w:tcPr>
+          <w:p>
+            <w:pPr>
+              <w:bidi/>
+              <w:rPr>
+                <w:rFonts w:ascii="Times New Roman" w:hAnsi="Times New Roman"/>
+                <w:sz w:val="28"/>
+                <w:szCs w:val="28"/>
+                <w:rtl/>
+                <w:lang w:val="en-US"/>
+              </w:rPr>
+            </w:pPr>
+            <w:r>
+              <w:rPr>
+                <w:rFonts w:ascii="Times New Roman" w:hAnsi="Times New Roman" w:hint="cs"/>
+                <w:sz w:val="28"/>
+                <w:szCs w:val="28"/>
+                <w:rtl/>
+                <w:lang w:val="en-US"/>
+              </w:rPr>
+              <w:t>0.119</w:t>
+            </w:r>
+          </w:p>
+        </w:tc>
+        <w:tc>
+          <w:tcPr>
+            <w:tcW w:w="1073" w:type="dxa"/>
+          </w:tcPr>
+          <w:p>
+            <w:pPr>
+              <w:bidi/>
+              <w:rPr>
+                <w:rFonts w:ascii="Times New Roman" w:hAnsi="Times New Roman"/>
+                <w:sz w:val="28"/>
+                <w:szCs w:val="28"/>
+                <w:rtl/>
+                <w:lang w:val="en-US"/>
+              </w:rPr>
+            </w:pPr>
+            <w:r>
+              <w:rPr>
+                <w:rFonts w:ascii="Times New Roman" w:hAnsi="Times New Roman" w:hint="cs"/>
+                <w:sz w:val="28"/>
+                <w:szCs w:val="28"/>
+                <w:rtl/>
+                <w:lang w:val="en-US"/>
+              </w:rPr>
+              <w:t>0.119</w:t>
+            </w:r>
+          </w:p>
+        </w:tc>
+        <w:tc>
+          <w:tcPr>
+            <w:tcW w:w="804" w:type="dxa"/>
+          </w:tcPr>
+          <w:p>
+            <w:pPr>
+              <w:bidi/>
+              <w:rPr>
+                <w:rFonts w:ascii="Times New Roman" w:hAnsi="Times New Roman"/>
+                <w:sz w:val="28"/>
+                <w:szCs w:val="28"/>
+                <w:rtl/>
+                <w:lang w:val="en-US"/>
+              </w:rPr>
+            </w:pPr>
+            <w:r>
+              <w:rPr>
+                <w:rFonts w:ascii="Times New Roman" w:hAnsi="Times New Roman"/>
+                <w:sz w:val="28"/>
+                <w:szCs w:val="28"/>
+                <w:lang w:val="en-US"/>
+              </w:rPr>
+              <w:t>1</w:t>
+            </w:r>
+          </w:p>
+        </w:tc>
+      </w:tr>
+      <w:tr>
+        <w:tc>
+          <w:tcPr>
+            <w:tcW w:w="917" w:type="dxa"/>
+          </w:tcPr>
+          <w:p>
+            <w:pPr>
+              <w:bidi/>
+              <w:rPr>
+                <w:rFonts w:ascii="Times New Roman" w:hAnsi="Times New Roman"/>
+                <w:sz w:val="28"/>
+                <w:szCs w:val="28"/>
+                <w:rtl/>
+                <w:lang w:val="en-US"/>
+              </w:rPr>
+            </w:pPr>
+            <w:r>
+              <w:rPr>
+                <w:rFonts w:ascii="Times New Roman" w:hAnsi="Times New Roman" w:hint="cs"/>
+                <w:sz w:val="28"/>
+                <w:szCs w:val="28"/>
+                <w:rtl/>
+                <w:lang w:val="en-US"/>
+              </w:rPr>
+              <w:t>0.954</w:t>
+            </w:r>
+          </w:p>
+        </w:tc>
+        <w:tc>
+          <w:tcPr>
+            <w:tcW w:w="917" w:type="dxa"/>
+          </w:tcPr>
+          <w:p>
+            <w:pPr>
+              <w:bidi/>
+              <w:rPr>
+                <w:rFonts w:ascii="Times New Roman" w:hAnsi="Times New Roman"/>
+                <w:sz w:val="28"/>
+                <w:szCs w:val="28"/>
+                <w:rtl/>
+                <w:lang w:val="en-US"/>
+              </w:rPr>
+            </w:pPr>
+            <w:r>
+              <w:rPr>
+                <w:rFonts w:ascii="Times New Roman" w:hAnsi="Times New Roman" w:hint="cs"/>
+                <w:sz w:val="28"/>
+                <w:szCs w:val="28"/>
+                <w:rtl/>
+                <w:lang w:val="en-US"/>
+              </w:rPr>
+              <w:t>0.944</w:t>
+            </w:r>
+          </w:p>
+        </w:tc>
+        <w:tc>
+          <w:tcPr>
+            <w:tcW w:w="917" w:type="dxa"/>
+          </w:tcPr>
+          <w:p>
+            <w:pPr>
+              <w:bidi/>
+              <w:rPr>
+                <w:rFonts w:ascii="Times New Roman" w:hAnsi="Times New Roman"/>
+                <w:sz w:val="28"/>
+                <w:szCs w:val="28"/>
+                <w:rtl/>
+                <w:lang w:val="en-US"/>
+              </w:rPr>
+            </w:pPr>
+            <w:r>
+              <w:rPr>
+                <w:rFonts w:ascii="Times New Roman" w:hAnsi="Times New Roman" w:hint="cs"/>
+                <w:sz w:val="28"/>
+                <w:szCs w:val="28"/>
+                <w:rtl/>
+                <w:lang w:val="en-US"/>
+              </w:rPr>
+              <w:t>0.923</w:t>
+            </w:r>
+          </w:p>
+        </w:tc>
+        <w:tc>
+          <w:tcPr>
+            <w:tcW w:w="917" w:type="dxa"/>
+          </w:tcPr>
+          <w:p>
+            <w:pPr>
+              <w:bidi/>
+              <w:rPr>
+                <w:rFonts w:ascii="Times New Roman" w:hAnsi="Times New Roman"/>
+                <w:sz w:val="28"/>
+                <w:szCs w:val="28"/>
+                <w:rtl/>
+                <w:lang w:val="en-US"/>
+              </w:rPr>
+            </w:pPr>
+            <w:r>
+              <w:rPr>
+                <w:rFonts w:ascii="Times New Roman" w:hAnsi="Times New Roman" w:hint="cs"/>
+                <w:sz w:val="28"/>
+                <w:szCs w:val="28"/>
+                <w:rtl/>
+                <w:lang w:val="en-US"/>
+              </w:rPr>
+              <w:t>0.904</w:t>
+            </w:r>
+          </w:p>
+        </w:tc>
+        <w:tc>
+          <w:tcPr>
+            <w:tcW w:w="917" w:type="dxa"/>
+          </w:tcPr>
+          <w:p>
+            <w:pPr>
+              <w:bidi/>
+              <w:rPr>
+                <w:rFonts w:ascii="Times New Roman" w:hAnsi="Times New Roman"/>
+                <w:sz w:val="28"/>
+                <w:szCs w:val="28"/>
+                <w:rtl/>
+                <w:lang w:val="en-US"/>
+              </w:rPr>
+            </w:pPr>
+            <w:r>
+              <w:rPr>
+                <w:rFonts w:ascii="Times New Roman" w:hAnsi="Times New Roman" w:hint="cs"/>
+                <w:sz w:val="28"/>
+                <w:szCs w:val="28"/>
+                <w:rtl/>
+                <w:lang w:val="en-US"/>
+              </w:rPr>
+              <w:t>0.90</w:t>
+            </w:r>
+          </w:p>
+        </w:tc>
+        <w:tc>
+          <w:tcPr>
+            <w:tcW w:w="917" w:type="dxa"/>
+          </w:tcPr>
+          <w:p>
+            <w:pPr>
+              <w:bidi/>
+              <w:rPr>
+                <w:rFonts w:ascii="Times New Roman" w:hAnsi="Times New Roman"/>
+                <w:sz w:val="28"/>
+                <w:szCs w:val="28"/>
+                <w:rtl/>
+                <w:lang w:val="en-US"/>
+              </w:rPr>
+            </w:pPr>
+            <w:r>
+              <w:rPr>
+                <w:rFonts w:ascii="Times New Roman" w:hAnsi="Times New Roman" w:hint="cs"/>
+                <w:sz w:val="28"/>
+                <w:szCs w:val="28"/>
+                <w:rtl/>
+                <w:lang w:val="en-US"/>
+              </w:rPr>
+              <w:t>0.892</w:t>
+            </w:r>
+          </w:p>
+        </w:tc>
+        <w:tc>
+          <w:tcPr>
+            <w:tcW w:w="917" w:type="dxa"/>
+          </w:tcPr>
+          <w:p>
+            <w:pPr>
+              <w:bidi/>
+              <w:rPr>
+                <w:rFonts w:ascii="Times New Roman" w:hAnsi="Times New Roman"/>
+                <w:sz w:val="28"/>
+                <w:szCs w:val="28"/>
+                <w:rtl/>
+                <w:lang w:val="en-US"/>
+              </w:rPr>
+            </w:pPr>
+            <w:r>
+              <w:rPr>
+                <w:rFonts w:ascii="Times New Roman" w:hAnsi="Times New Roman" w:hint="cs"/>
+                <w:sz w:val="28"/>
+                <w:szCs w:val="28"/>
+                <w:rtl/>
+                <w:lang w:val="en-US"/>
+              </w:rPr>
+              <w:t>0.877</w:t>
+            </w:r>
+          </w:p>
+        </w:tc>
+        <w:tc>
+          <w:tcPr>
+            <w:tcW w:w="1073" w:type="dxa"/>
+          </w:tcPr>
+          <w:p>
+            <w:pPr>
+              <w:bidi/>
+              <w:rPr>
+                <w:rFonts w:ascii="Times New Roman" w:hAnsi="Times New Roman"/>
+                <w:sz w:val="28"/>
+                <w:szCs w:val="28"/>
+                <w:rtl/>
+                <w:lang w:val="en-US"/>
+              </w:rPr>
+            </w:pPr>
+            <w:r>
+              <w:rPr>
+                <w:rFonts w:ascii="Times New Roman" w:hAnsi="Times New Roman" w:hint="cs"/>
+                <w:sz w:val="28"/>
+                <w:szCs w:val="28"/>
+                <w:rtl/>
+                <w:lang w:val="en-US"/>
+              </w:rPr>
+              <w:t>0.871</w:t>
+            </w:r>
+          </w:p>
+        </w:tc>
+        <w:tc>
+          <w:tcPr>
+            <w:tcW w:w="804" w:type="dxa"/>
+          </w:tcPr>
+          <w:p>
+            <w:pPr>
+              <w:bidi/>
+              <w:rPr>
+                <w:rFonts w:ascii="Times New Roman" w:hAnsi="Times New Roman"/>
+                <w:sz w:val="28"/>
+                <w:szCs w:val="28"/>
+                <w:rtl/>
+                <w:lang w:val="en-US"/>
+              </w:rPr>
+            </w:pPr>
+            <w:r>
+              <w:rPr>
+                <w:rFonts w:ascii="Times New Roman" w:hAnsi="Times New Roman"/>
+                <w:sz w:val="28"/>
+                <w:szCs w:val="28"/>
+                <w:lang w:val="en-US"/>
+              </w:rPr>
+              <w:t>3</w:t>
+            </w:r>
+          </w:p>
+        </w:tc>
+      </w:tr>
+      <w:tr>
+        <w:tc>
+          <w:tcPr>
+            <w:tcW w:w="917" w:type="dxa"/>
+          </w:tcPr>
+          <w:p>
+            <w:pPr>
+              <w:bidi/>
+              <w:rPr>
+                <w:rFonts w:ascii="Times New Roman" w:hAnsi="Times New Roman"/>
+                <w:sz w:val="28"/>
+                <w:szCs w:val="28"/>
+                <w:rtl/>
+                <w:lang w:val="en-US"/>
+              </w:rPr>
+            </w:pPr>
+            <w:r>
+              <w:rPr>
+                <w:rFonts w:ascii="Times New Roman" w:hAnsi="Times New Roman" w:hint="cs"/>
+                <w:color w:val="FF0000"/>
+                <w:sz w:val="28"/>
+                <w:szCs w:val="28"/>
+                <w:rtl/>
+                <w:lang w:val="en-US"/>
+              </w:rPr>
+              <w:t>0.963</w:t>
+            </w:r>
+          </w:p>
+        </w:tc>
+        <w:tc>
+          <w:tcPr>
+            <w:tcW w:w="917" w:type="dxa"/>
+          </w:tcPr>
+          <w:p>
+            <w:pPr>
+              <w:bidi/>
+              <w:rPr>
+                <w:rFonts w:ascii="Times New Roman" w:hAnsi="Times New Roman"/>
+                <w:sz w:val="28"/>
+                <w:szCs w:val="28"/>
+                <w:rtl/>
+                <w:lang w:val="en-US"/>
+              </w:rPr>
+            </w:pPr>
+            <w:r>
+              <w:rPr>
+                <w:rFonts w:ascii="Times New Roman" w:hAnsi="Times New Roman" w:hint="cs"/>
+                <w:sz w:val="28"/>
+                <w:szCs w:val="28"/>
+                <w:rtl/>
+                <w:lang w:val="en-US"/>
+              </w:rPr>
+              <w:t>0.92</w:t>
+            </w:r>
+          </w:p>
+        </w:tc>
+        <w:tc>
+          <w:tcPr>
+            <w:tcW w:w="917" w:type="dxa"/>
+          </w:tcPr>
+          <w:p>
+            <w:pPr>
+              <w:bidi/>
+              <w:rPr>
+                <w:rFonts w:ascii="Times New Roman" w:hAnsi="Times New Roman"/>
+                <w:sz w:val="28"/>
+                <w:szCs w:val="28"/>
+                <w:rtl/>
+                <w:lang w:val="en-US"/>
+              </w:rPr>
+            </w:pPr>
+            <w:r>
+              <w:rPr>
+                <w:rFonts w:ascii="Times New Roman" w:hAnsi="Times New Roman" w:hint="cs"/>
+                <w:sz w:val="28"/>
+                <w:szCs w:val="28"/>
+                <w:rtl/>
+                <w:lang w:val="en-US"/>
+              </w:rPr>
+              <w:t>0.937</w:t>
+            </w:r>
+          </w:p>
+        </w:tc>
+        <w:tc>
+          <w:tcPr>
+            <w:tcW w:w="917" w:type="dxa"/>
+          </w:tcPr>
+          <w:p>
+            <w:pPr>
+              <w:bidi/>
+              <w:rPr>
+                <w:rFonts w:ascii="Times New Roman" w:hAnsi="Times New Roman"/>
+                <w:sz w:val="28"/>
+                <w:szCs w:val="28"/>
+                <w:rtl/>
+                <w:lang w:val="en-US"/>
+              </w:rPr>
+            </w:pPr>
+            <w:r>
+              <w:rPr>
+                <w:rFonts w:ascii="Times New Roman" w:hAnsi="Times New Roman" w:hint="cs"/>
+                <w:sz w:val="28"/>
+                <w:szCs w:val="28"/>
+                <w:rtl/>
+                <w:lang w:val="en-US"/>
+              </w:rPr>
+              <w:t>0.928</w:t>
+            </w:r>
+          </w:p>
+        </w:tc>
+        <w:tc>
+          <w:tcPr>
+            <w:tcW w:w="917" w:type="dxa"/>
+          </w:tcPr>
+          <w:p>
+            <w:pPr>
+              <w:bidi/>
+              <w:rPr>
+                <w:rFonts w:ascii="Times New Roman" w:hAnsi="Times New Roman"/>
+                <w:sz w:val="28"/>
+                <w:szCs w:val="28"/>
+                <w:rtl/>
+                <w:lang w:val="en-US"/>
+              </w:rPr>
+            </w:pPr>
+            <w:r>
+              <w:rPr>
+                <w:rFonts w:ascii="Times New Roman" w:hAnsi="Times New Roman" w:hint="cs"/>
+                <w:sz w:val="28"/>
+                <w:szCs w:val="28"/>
+                <w:rtl/>
+                <w:lang w:val="en-US"/>
+              </w:rPr>
+              <w:t>0.944</w:t>
+            </w:r>
+          </w:p>
+        </w:tc>
+        <w:tc>
+          <w:tcPr>
+            <w:tcW w:w="917" w:type="dxa"/>
+          </w:tcPr>
+          <w:p>
+            <w:pPr>
+              <w:bidi/>
+              <w:rPr>
+                <w:rFonts w:ascii="Times New Roman" w:hAnsi="Times New Roman"/>
+                <w:sz w:val="28"/>
+                <w:szCs w:val="28"/>
+                <w:rtl/>
+                <w:lang w:val="en-US"/>
+              </w:rPr>
+            </w:pPr>
+            <w:r>
+              <w:rPr>
+                <w:rFonts w:ascii="Times New Roman" w:hAnsi="Times New Roman" w:hint="cs"/>
+                <w:sz w:val="28"/>
+                <w:szCs w:val="28"/>
+                <w:rtl/>
+                <w:lang w:val="en-US"/>
+              </w:rPr>
+              <w:t>0.92</w:t>
+            </w:r>
+          </w:p>
+        </w:tc>
+        <w:tc>
+          <w:tcPr>
+            <w:tcW w:w="917" w:type="dxa"/>
+          </w:tcPr>
+          <w:p>
+            <w:pPr>
+              <w:bidi/>
+              <w:rPr>
+                <w:rFonts w:ascii="Times New Roman" w:hAnsi="Times New Roman"/>
+                <w:sz w:val="28"/>
+                <w:szCs w:val="28"/>
+                <w:rtl/>
+                <w:lang w:val="en-US"/>
+              </w:rPr>
+            </w:pPr>
+            <w:r>
+              <w:rPr>
+                <w:rFonts w:ascii="Times New Roman" w:hAnsi="Times New Roman" w:hint="cs"/>
+                <w:sz w:val="28"/>
+                <w:szCs w:val="28"/>
+                <w:rtl/>
+                <w:lang w:val="en-US"/>
+              </w:rPr>
+              <w:t>0.913</w:t>
+            </w:r>
+          </w:p>
+        </w:tc>
+        <w:tc>
+          <w:tcPr>
+            <w:tcW w:w="1073" w:type="dxa"/>
+          </w:tcPr>
+          <w:p>
+            <w:pPr>
+              <w:bidi/>
+              <w:rPr>
+                <w:rFonts w:ascii="Times New Roman" w:hAnsi="Times New Roman"/>
+                <w:sz w:val="28"/>
+                <w:szCs w:val="28"/>
+                <w:rtl/>
+                <w:lang w:val="en-US"/>
+              </w:rPr>
+            </w:pPr>
+            <w:r>
+              <w:rPr>
+                <w:rFonts w:ascii="Times New Roman" w:hAnsi="Times New Roman" w:hint="cs"/>
+                <w:sz w:val="28"/>
+                <w:szCs w:val="28"/>
+                <w:rtl/>
+                <w:lang w:val="en-US"/>
+              </w:rPr>
+              <w:t>0.873</w:t>
+            </w:r>
+          </w:p>
+        </w:tc>
+        <w:tc>
+          <w:tcPr>
+            <w:tcW w:w="804" w:type="dxa"/>
+          </w:tcPr>
+          <w:p>
+            <w:pPr>
+              <w:bidi/>
+              <w:rPr>
+                <w:rFonts w:ascii="Times New Roman" w:hAnsi="Times New Roman"/>
+                <w:sz w:val="28"/>
+                <w:szCs w:val="28"/>
+                <w:rtl/>
+                <w:lang w:val="en-US"/>
+              </w:rPr>
+            </w:pPr>
+            <w:r>
+              <w:rPr>
+                <w:rFonts w:ascii="Times New Roman" w:hAnsi="Times New Roman"/>
+                <w:sz w:val="28"/>
+                <w:szCs w:val="28"/>
+                <w:lang w:val="en-US"/>
+              </w:rPr>
+              <w:t>5</w:t>
+            </w:r>
+          </w:p>
+        </w:tc>
+      </w:tr>
+      <w:tr>
+        <w:tc>
+          <w:tcPr>
+            <w:tcW w:w="917" w:type="dxa"/>
+          </w:tcPr>
+          <w:p>
+            <w:pPr>
+              <w:bidi/>
+              <w:rPr>
+                <w:rFonts w:ascii="Times New Roman" w:hAnsi="Times New Roman"/>
+                <w:sz w:val="28"/>
+                <w:szCs w:val="28"/>
+                <w:rtl/>
+                <w:lang w:val="en-US"/>
+              </w:rPr>
+            </w:pPr>
+            <w:r>
+              <w:rPr>
+                <w:rFonts w:ascii="Times New Roman" w:hAnsi="Times New Roman" w:hint="cs"/>
+                <w:sz w:val="28"/>
+                <w:szCs w:val="28"/>
+                <w:rtl/>
+                <w:lang w:val="en-US"/>
+              </w:rPr>
+              <w:t>0.954</w:t>
+            </w:r>
+          </w:p>
+        </w:tc>
+        <w:tc>
+          <w:tcPr>
+            <w:tcW w:w="917" w:type="dxa"/>
+          </w:tcPr>
+          <w:p>
+            <w:pPr>
+              <w:bidi/>
+              <w:rPr>
+                <w:rFonts w:ascii="Times New Roman" w:hAnsi="Times New Roman"/>
+                <w:sz w:val="28"/>
+                <w:szCs w:val="28"/>
+                <w:rtl/>
+                <w:lang w:val="en-US"/>
+              </w:rPr>
+            </w:pPr>
+          </w:p>
+        </w:tc>
+        <w:tc>
+          <w:tcPr>
+            <w:tcW w:w="917" w:type="dxa"/>
+          </w:tcPr>
+          <w:p>
+            <w:pPr>
+              <w:bidi/>
+              <w:rPr>
+                <w:rFonts w:ascii="Times New Roman" w:hAnsi="Times New Roman"/>
+                <w:sz w:val="28"/>
+                <w:szCs w:val="28"/>
+                <w:rtl/>
+                <w:lang w:val="en-US"/>
+              </w:rPr>
+            </w:pPr>
+            <w:r>
+              <w:rPr>
+                <w:rFonts w:ascii="Times New Roman" w:hAnsi="Times New Roman" w:hint="cs"/>
+                <w:sz w:val="28"/>
+                <w:szCs w:val="28"/>
+                <w:rtl/>
+                <w:lang w:val="en-US"/>
+              </w:rPr>
+              <w:t>0.93</w:t>
+            </w:r>
+          </w:p>
+        </w:tc>
+        <w:tc>
+          <w:tcPr>
+            <w:tcW w:w="917" w:type="dxa"/>
+          </w:tcPr>
+          <w:p>
+            <w:pPr>
+              <w:bidi/>
+              <w:rPr>
+                <w:rFonts w:ascii="Times New Roman" w:hAnsi="Times New Roman"/>
+                <w:sz w:val="28"/>
+                <w:szCs w:val="28"/>
+                <w:rtl/>
+                <w:lang w:val="en-US"/>
+              </w:rPr>
+            </w:pPr>
+            <w:r>
+              <w:rPr>
+                <w:rFonts w:ascii="Times New Roman" w:hAnsi="Times New Roman" w:hint="cs"/>
+                <w:sz w:val="28"/>
+                <w:szCs w:val="28"/>
+                <w:rtl/>
+                <w:lang w:val="en-US"/>
+              </w:rPr>
+              <w:t>0.946</w:t>
+            </w:r>
+          </w:p>
+        </w:tc>
+        <w:tc>
+          <w:tcPr>
+            <w:tcW w:w="917" w:type="dxa"/>
+          </w:tcPr>
+          <w:p>
+            <w:pPr>
+              <w:bidi/>
+              <w:rPr>
+                <w:rFonts w:ascii="Times New Roman" w:hAnsi="Times New Roman"/>
+                <w:sz w:val="28"/>
+                <w:szCs w:val="28"/>
+                <w:rtl/>
+                <w:lang w:val="en-US"/>
+              </w:rPr>
+            </w:pPr>
+            <w:r>
+              <w:rPr>
+                <w:rFonts w:ascii="Times New Roman" w:hAnsi="Times New Roman" w:hint="cs"/>
+                <w:sz w:val="28"/>
+                <w:szCs w:val="28"/>
+                <w:rtl/>
+                <w:lang w:val="en-US"/>
+              </w:rPr>
+              <w:t>0.925</w:t>
+            </w:r>
+          </w:p>
+        </w:tc>
+        <w:tc>
+          <w:tcPr>
+            <w:tcW w:w="917" w:type="dxa"/>
+          </w:tcPr>
+          <w:p>
+            <w:pPr>
+              <w:bidi/>
+              <w:rPr>
+                <w:rFonts w:ascii="Times New Roman" w:hAnsi="Times New Roman"/>
+                <w:sz w:val="28"/>
+                <w:szCs w:val="28"/>
+                <w:rtl/>
+                <w:lang w:val="en-US"/>
+              </w:rPr>
+            </w:pPr>
+            <w:r>
+              <w:rPr>
+                <w:rFonts w:ascii="Times New Roman" w:hAnsi="Times New Roman" w:hint="cs"/>
+                <w:sz w:val="28"/>
+                <w:szCs w:val="28"/>
+                <w:rtl/>
+                <w:lang w:val="en-US"/>
+              </w:rPr>
+              <w:t>0.924</w:t>
+            </w:r>
+          </w:p>
+        </w:tc>
+        <w:tc>
+          <w:tcPr>
+            <w:tcW w:w="917" w:type="dxa"/>
+          </w:tcPr>
+          <w:p>
+            <w:pPr>
+              <w:bidi/>
+              <w:rPr>
+                <w:rFonts w:ascii="Times New Roman" w:hAnsi="Times New Roman"/>
+                <w:sz w:val="28"/>
+                <w:szCs w:val="28"/>
+                <w:rtl/>
+                <w:lang w:val="en-US"/>
+              </w:rPr>
+            </w:pPr>
+            <w:r>
+              <w:rPr>
+                <w:rFonts w:ascii="Times New Roman" w:hAnsi="Times New Roman" w:hint="cs"/>
+                <w:sz w:val="28"/>
+                <w:szCs w:val="28"/>
+                <w:rtl/>
+                <w:lang w:val="en-US"/>
+              </w:rPr>
+              <w:t>0.946</w:t>
+            </w:r>
+          </w:p>
+        </w:tc>
+        <w:tc>
+          <w:tcPr>
+            <w:tcW w:w="1073" w:type="dxa"/>
+          </w:tcPr>
+          <w:p>
+            <w:pPr>
+              <w:bidi/>
+              <w:rPr>
+                <w:rFonts w:ascii="Times New Roman" w:hAnsi="Times New Roman"/>
+                <w:sz w:val="28"/>
+                <w:szCs w:val="28"/>
+                <w:rtl/>
+                <w:lang w:val="en-US"/>
+              </w:rPr>
+            </w:pPr>
+            <w:r>
+              <w:rPr>
+                <w:rFonts w:ascii="Times New Roman" w:hAnsi="Times New Roman" w:hint="cs"/>
+                <w:sz w:val="28"/>
+                <w:szCs w:val="28"/>
+                <w:rtl/>
+                <w:lang w:val="en-US"/>
+              </w:rPr>
+              <w:t>0.911</w:t>
+            </w:r>
+          </w:p>
+        </w:tc>
+        <w:tc>
+          <w:tcPr>
+            <w:tcW w:w="804" w:type="dxa"/>
+          </w:tcPr>
+          <w:p>
+            <w:pPr>
+              <w:bidi/>
+              <w:rPr>
+                <w:rFonts w:ascii="Times New Roman" w:hAnsi="Times New Roman"/>
+                <w:sz w:val="28"/>
+                <w:szCs w:val="28"/>
+                <w:rtl/>
+                <w:lang w:val="en-US"/>
+              </w:rPr>
+            </w:pPr>
+            <w:r>
+              <w:rPr>
+                <w:rFonts w:ascii="Times New Roman" w:hAnsi="Times New Roman"/>
+                <w:sz w:val="28"/>
+                <w:szCs w:val="28"/>
+                <w:lang w:val="en-US"/>
+              </w:rPr>
+              <w:t>7</w:t>
+            </w:r>
+          </w:p>
+        </w:tc>
+      </w:tr>
+      <w:tr>
+        <w:tc>
+          <w:tcPr>
+            <w:tcW w:w="917" w:type="dxa"/>
+          </w:tcPr>
+          <w:p>
+            <w:pPr>
+              <w:bidi/>
+              <w:rPr>
+                <w:rFonts w:ascii="Times New Roman" w:hAnsi="Times New Roman"/>
+                <w:sz w:val="28"/>
+                <w:szCs w:val="28"/>
+                <w:rtl/>
+                <w:lang w:val="en-US"/>
+              </w:rPr>
+            </w:pPr>
+          </w:p>
+        </w:tc>
+        <w:tc>
+          <w:tcPr>
+            <w:tcW w:w="917" w:type="dxa"/>
+          </w:tcPr>
+          <w:p>
+            <w:pPr>
+              <w:bidi/>
+              <w:rPr>
+                <w:rFonts w:ascii="Times New Roman" w:hAnsi="Times New Roman"/>
+                <w:sz w:val="28"/>
+                <w:szCs w:val="28"/>
+                <w:rtl/>
+                <w:lang w:val="en-US"/>
+              </w:rPr>
+            </w:pPr>
+          </w:p>
+        </w:tc>
+        <w:tc>
+          <w:tcPr>
+            <w:tcW w:w="917" w:type="dxa"/>
+          </w:tcPr>
+          <w:p>
+            <w:pPr>
+              <w:bidi/>
+              <w:rPr>
+                <w:rFonts w:ascii="Times New Roman" w:hAnsi="Times New Roman"/>
+                <w:sz w:val="28"/>
+                <w:szCs w:val="28"/>
+                <w:rtl/>
+                <w:lang w:val="en-US"/>
+              </w:rPr>
+            </w:pPr>
+          </w:p>
+        </w:tc>
+        <w:tc>
+          <w:tcPr>
+            <w:tcW w:w="917" w:type="dxa"/>
+          </w:tcPr>
+          <w:p>
+            <w:pPr>
+              <w:bidi/>
+              <w:rPr>
+                <w:rFonts w:ascii="Times New Roman" w:hAnsi="Times New Roman"/>
+                <w:sz w:val="28"/>
+                <w:szCs w:val="28"/>
+                <w:rtl/>
+                <w:lang w:val="en-US"/>
+              </w:rPr>
+            </w:pPr>
+            <w:r>
+              <w:rPr>
+                <w:rFonts w:ascii="Times New Roman" w:hAnsi="Times New Roman" w:hint="cs"/>
+                <w:sz w:val="28"/>
+                <w:szCs w:val="28"/>
+                <w:rtl/>
+                <w:lang w:val="en-US"/>
+              </w:rPr>
+              <w:t>0.928</w:t>
+            </w:r>
+          </w:p>
+        </w:tc>
+        <w:tc>
+          <w:tcPr>
+            <w:tcW w:w="917" w:type="dxa"/>
+          </w:tcPr>
+          <w:p>
+            <w:pPr>
+              <w:bidi/>
+              <w:rPr>
+                <w:rFonts w:ascii="Times New Roman" w:hAnsi="Times New Roman"/>
+                <w:sz w:val="28"/>
+                <w:szCs w:val="28"/>
+                <w:rtl/>
+                <w:lang w:val="en-US"/>
+              </w:rPr>
+            </w:pPr>
+          </w:p>
+        </w:tc>
+        <w:tc>
+          <w:tcPr>
+            <w:tcW w:w="917" w:type="dxa"/>
+          </w:tcPr>
+          <w:p>
+            <w:pPr>
+              <w:bidi/>
+              <w:rPr>
+                <w:rFonts w:ascii="Times New Roman" w:hAnsi="Times New Roman"/>
+                <w:sz w:val="28"/>
+                <w:szCs w:val="28"/>
+                <w:rtl/>
+                <w:lang w:val="en-US"/>
+              </w:rPr>
+            </w:pPr>
+            <w:r>
+              <w:rPr>
+                <w:rFonts w:ascii="Times New Roman" w:hAnsi="Times New Roman" w:hint="cs"/>
+                <w:sz w:val="28"/>
+                <w:szCs w:val="28"/>
+                <w:rtl/>
+                <w:lang w:val="en-US"/>
+              </w:rPr>
+              <w:t>0.908</w:t>
+            </w:r>
+          </w:p>
+        </w:tc>
+        <w:tc>
+          <w:tcPr>
+            <w:tcW w:w="917" w:type="dxa"/>
+          </w:tcPr>
+          <w:p>
+            <w:pPr>
+              <w:bidi/>
+              <w:rPr>
+                <w:rFonts w:ascii="Times New Roman" w:hAnsi="Times New Roman"/>
+                <w:sz w:val="28"/>
+                <w:szCs w:val="28"/>
+                <w:rtl/>
+                <w:lang w:val="en-US"/>
+              </w:rPr>
+            </w:pPr>
+            <w:r>
+              <w:rPr>
+                <w:rFonts w:ascii="Times New Roman" w:hAnsi="Times New Roman" w:hint="cs"/>
+                <w:sz w:val="28"/>
+                <w:szCs w:val="28"/>
+                <w:rtl/>
+                <w:lang w:val="en-US"/>
+              </w:rPr>
+              <w:t>0.922</w:t>
+            </w:r>
+          </w:p>
+        </w:tc>
+        <w:tc>
+          <w:tcPr>
+            <w:tcW w:w="1073" w:type="dxa"/>
+          </w:tcPr>
+          <w:p>
+            <w:pPr>
+              <w:bidi/>
+              <w:rPr>
+                <w:rFonts w:ascii="Times New Roman" w:hAnsi="Times New Roman"/>
+                <w:sz w:val="28"/>
+                <w:szCs w:val="28"/>
+                <w:rtl/>
+                <w:lang w:val="en-US"/>
+              </w:rPr>
+            </w:pPr>
+            <w:r>
+              <w:rPr>
+                <w:rFonts w:ascii="Times New Roman" w:hAnsi="Times New Roman" w:hint="cs"/>
+                <w:sz w:val="28"/>
+                <w:szCs w:val="28"/>
+                <w:rtl/>
+                <w:lang w:val="en-US"/>
+              </w:rPr>
+              <w:t>0.9</w:t>
+            </w:r>
+          </w:p>
+        </w:tc>
+        <w:tc>
+          <w:tcPr>
+            <w:tcW w:w="804" w:type="dxa"/>
+          </w:tcPr>
+          <w:p>
+            <w:pPr>
+              <w:bidi/>
+              <w:rPr>
+                <w:rFonts w:ascii="Times New Roman" w:hAnsi="Times New Roman"/>
+                <w:sz w:val="28"/>
+                <w:szCs w:val="28"/>
+                <w:rtl/>
+                <w:lang w:val="en-US"/>
+              </w:rPr>
+            </w:pPr>
+            <w:r>
+              <w:rPr>
+                <w:rFonts w:ascii="Times New Roman" w:hAnsi="Times New Roman"/>
+                <w:sz w:val="28"/>
+                <w:szCs w:val="28"/>
+                <w:lang w:val="en-US"/>
+              </w:rPr>
+              <w:t>9</w:t>
+            </w:r>
+          </w:p>
+        </w:tc>
+      </w:tr>
+    </w:tbl>
+    <w:p>
+      <w:pPr>
+        <w:bidi/>
+        <w:spacing w:after="0"/>
+        <w:rPr>
+          <w:rFonts w:ascii="Times New Roman" w:hAnsi="Times New Roman"/>
+          <w:sz w:val="28"/>
+          <w:szCs w:val="28"/>
+          <w:rtl/>
+        </w:rPr>
+      </w:pPr>
+    </w:p>
+    <w:p>
+      <w:pPr>
+        <w:bidi/>
+        <w:spacing w:after="0"/>
+        <w:rPr>
+          <w:rFonts w:ascii="Times New Roman" w:hAnsi="Times New Roman"/>
+          <w:sz w:val="28"/>
+          <w:szCs w:val="28"/>
+          <w:rtl/>
+        </w:rPr>
+      </w:pPr>
+      <w:r>
+        <w:rPr>
+          <w:rFonts w:ascii="Times New Roman" w:hAnsi="Times New Roman" w:hint="cs"/>
+          <w:sz w:val="28"/>
+          <w:szCs w:val="28"/>
+          <w:rtl/>
+        </w:rPr>
+        <w:t xml:space="preserve">הדיוק הטוב יותר שנמדד עבור ניסוי זה הוא עבור </w:t>
+      </w:r>
+      <w:r>
+        <w:rPr>
+          <w:rFonts w:ascii="Times New Roman" w:hAnsi="Times New Roman" w:hint="cs"/>
+          <w:sz w:val="28"/>
+          <w:szCs w:val="28"/>
+          <w:rtl/>
+        </w:rPr>
+        <w:t>9</w:t>
+      </w:r>
+      <w:r>
+        <w:rPr>
+          <w:rFonts w:ascii="Times New Roman" w:hAnsi="Times New Roman" w:hint="cs"/>
+          <w:sz w:val="28"/>
+          <w:szCs w:val="28"/>
+          <w:rtl/>
+        </w:rPr>
+        <w:t xml:space="preserve"> קבוצות ו</w:t>
+      </w:r>
+      <w:r>
+        <w:rPr>
+          <w:rFonts w:ascii="Times New Roman" w:hAnsi="Times New Roman" w:hint="cs"/>
+          <w:sz w:val="28"/>
+          <w:szCs w:val="28"/>
+          <w:rtl/>
+        </w:rPr>
+        <w:t>5</w:t>
+      </w:r>
+      <w:r>
+        <w:rPr>
+          <w:rFonts w:ascii="Times New Roman" w:hAnsi="Times New Roman" w:hint="cs"/>
+          <w:sz w:val="28"/>
+          <w:szCs w:val="28"/>
+          <w:rtl/>
+        </w:rPr>
+        <w:t xml:space="preserve"> שכנים 0.9</w:t>
+      </w:r>
+      <w:r>
+        <w:rPr>
+          <w:rFonts w:ascii="Times New Roman" w:hAnsi="Times New Roman" w:hint="cs"/>
+          <w:sz w:val="28"/>
+          <w:szCs w:val="28"/>
+          <w:rtl/>
+        </w:rPr>
+        <w:t>63</w:t>
+      </w:r>
+      <w:r>
+        <w:rPr>
+          <w:rFonts w:ascii="Times New Roman" w:hAnsi="Times New Roman" w:hint="cs"/>
+          <w:sz w:val="28"/>
+          <w:szCs w:val="28"/>
+          <w:rtl/>
+        </w:rPr>
+        <w:t>.</w:t>
+      </w:r>
+    </w:p>
+    <w:p>
+      <w:pPr>
+        <w:bidi/>
+        <w:spacing w:after="0"/>
+        <w:rPr>
+          <w:rFonts w:ascii="Times New Roman" w:hAnsi="Times New Roman"/>
+          <w:sz w:val="28"/>
+          <w:szCs w:val="28"/>
+          <w:rtl/>
+        </w:rPr>
+      </w:pPr>
+    </w:p>
+    <w:p>
+      <w:pPr>
+        <w:bidi/>
+        <w:spacing w:after="0"/>
+        <w:rPr>
+          <w:rFonts w:ascii="Times New Roman" w:hAnsi="Times New Roman" w:hint="cs"/>
+          <w:sz w:val="28"/>
+          <w:szCs w:val="28"/>
+          <w:rtl/>
+          <w:lang w:val="en-US"/>
+        </w:rPr>
+      </w:pPr>
+      <w:r>
+        <w:rPr>
+          <w:rFonts w:ascii="Times New Roman" w:hAnsi="Times New Roman" w:hint="cs"/>
+          <w:sz w:val="28"/>
+          <w:szCs w:val="28"/>
+          <w:rtl/>
+        </w:rPr>
+        <w:t xml:space="preserve">לאחר פענוח הממצאים החלטנו לבחור כמסווג </w:t>
+      </w:r>
+      <w:proofErr w:type="spellStart"/>
+      <w:r>
+        <w:rPr>
+          <w:rFonts w:ascii="Times New Roman" w:hAnsi="Times New Roman"/>
+          <w:sz w:val="28"/>
+          <w:szCs w:val="28"/>
+          <w:lang w:val="en-US"/>
+        </w:rPr>
+        <w:t>knn</w:t>
+      </w:r>
+      <w:proofErr w:type="spellEnd"/>
+      <w:r>
+        <w:rPr>
+          <w:rFonts w:ascii="Times New Roman" w:hAnsi="Times New Roman" w:hint="cs"/>
+          <w:sz w:val="28"/>
+          <w:szCs w:val="28"/>
+          <w:rtl/>
+          <w:lang w:val="en-US"/>
+        </w:rPr>
+        <w:t xml:space="preserve"> ללא צמצום דוגמאות עם פרמטר חלוקה של 6 ומספר שכנים 11.</w:t>
+      </w:r>
+      <w:bookmarkStart w:id="0" w:name="_GoBack"/>
+      <w:bookmarkEnd w:id="0"/>
     </w:p>
     <w:sectPr>
       <w:pgSz w:w="11906" w:h="16838"/>
@@ -1695,7 +5783,7 @@
         <w:rFonts w:asciiTheme="minorHAnsi" w:eastAsiaTheme="minorHAnsi" w:hAnsiTheme="minorHAnsi" w:cstheme="minorBidi"/>
         <w:sz w:val="22"/>
         <w:szCs w:val="22"/>
-        <w:lang w:eastAsia="en-US" w:bidi="he-IL"/>
+        <w:lang w:val="en-IL" w:eastAsia="en-US" w:bidi="he-IL"/>
       </w:rPr>
     </w:rPrDefault>
     <w:pPrDefault>
@@ -2081,16 +6169,17 @@
     <w:lsdException w:name="Hashtag" w:semiHidden="1" w:unhideWhenUsed="1"/>
     <w:lsdException w:name="Unresolved Mention" w:semiHidden="1" w:unhideWhenUsed="1"/>
   </w:latentStyles>
-  <w:style w:type="paragraph" w:default="1" w:styleId="Normal">
+  <w:style w:type="paragraph" w:default="1" w:styleId="a">
     <w:name w:val="Normal"/>
     <w:qFormat/>
   </w:style>
-  <w:style w:type="character" w:default="1" w:styleId="DefaultParagraphFont">
+  <w:style w:type="character" w:default="1" w:styleId="a0">
     <w:name w:val="Default Paragraph Font"/>
     <w:uiPriority w:val="1"/>
+    <w:semiHidden/>
     <w:unhideWhenUsed/>
   </w:style>
-  <w:style w:type="table" w:default="1" w:styleId="TableNormal">
+  <w:style w:type="table" w:default="1" w:styleId="a1">
     <w:name w:val="Normal Table"/>
     <w:uiPriority w:val="99"/>
     <w:semiHidden/>
@@ -2105,15 +6194,15 @@
       </w:tblCellMar>
     </w:tblPr>
   </w:style>
-  <w:style w:type="numbering" w:default="1" w:styleId="NoList">
+  <w:style w:type="numbering" w:default="1" w:styleId="a2">
     <w:name w:val="No List"/>
     <w:uiPriority w:val="99"/>
     <w:semiHidden/>
     <w:unhideWhenUsed/>
   </w:style>
-  <w:style w:type="paragraph" w:styleId="ListParagraph">
+  <w:style w:type="paragraph" w:styleId="a3">
     <w:name w:val="List Paragraph"/>
-    <w:basedOn w:val="Normal"/>
+    <w:basedOn w:val="a"/>
     <w:uiPriority w:val="34"/>
     <w:qFormat/>
     <w:rsid w:val="008A737A"/>
@@ -2122,9 +6211,9 @@
       <w:contextualSpacing/>
     </w:pPr>
   </w:style>
-  <w:style w:type="character" w:styleId="PlaceholderText">
+  <w:style w:type="character" w:styleId="a4">
     <w:name w:val="Placeholder Text"/>
-    <w:basedOn w:val="DefaultParagraphFont"/>
+    <w:basedOn w:val="a0"/>
     <w:uiPriority w:val="99"/>
     <w:semiHidden/>
     <w:rsid w:val="003B389E"/>
@@ -2132,13 +6221,32 @@
       <w:color w:val="808080"/>
     </w:rPr>
   </w:style>
+  <w:style w:type="table" w:styleId="a5">
+    <w:name w:val="Table Grid"/>
+    <w:basedOn w:val="a1"/>
+    <w:uiPriority w:val="39"/>
+    <w:rsid w:val="006A546C"/>
+    <w:pPr>
+      <w:spacing w:after="0" w:line="240" w:lineRule="auto"/>
+    </w:pPr>
+    <w:tblPr>
+      <w:tblBorders>
+        <w:top w:val="single" w:sz="4" w:space="0" w:color="auto"/>
+        <w:left w:val="single" w:sz="4" w:space="0" w:color="auto"/>
+        <w:bottom w:val="single" w:sz="4" w:space="0" w:color="auto"/>
+        <w:right w:val="single" w:sz="4" w:space="0" w:color="auto"/>
+        <w:insideH w:val="single" w:sz="4" w:space="0" w:color="auto"/>
+        <w:insideV w:val="single" w:sz="4" w:space="0" w:color="auto"/>
+      </w:tblBorders>
+    </w:tblPr>
+  </w:style>
 </w:styles>
 </file>
 
 <file path=word/charts/chart1.xml><?xml version="1.0" encoding="utf-8"?>
 <c:chartSpace xmlns:c="http://schemas.openxmlformats.org/drawingml/2006/chart" xmlns:a="http://schemas.openxmlformats.org/drawingml/2006/main" xmlns:r="http://schemas.openxmlformats.org/officeDocument/2006/relationships" xmlns:c16r2="http://schemas.microsoft.com/office/drawing/2015/06/chart">
   <c:date1904 val="0"/>
-  <c:lang val="en-US"/>
+  <c:lang val="he-IL"/>
   <c:roundedCorners val="0"/>
   <mc:AlternateContent xmlns:mc="http://schemas.openxmlformats.org/markup-compatibility/2006">
     <mc:Choice xmlns:c14="http://schemas.microsoft.com/office/drawing/2007/8/2/chart" Requires="c14">
@@ -2204,7 +6312,7 @@
               <a:cs typeface="+mn-cs"/>
             </a:defRPr>
           </a:pPr>
-          <a:endParaRPr lang="en-US"/>
+          <a:endParaRPr lang="en-IL"/>
         </a:p>
       </c:txPr>
     </c:title>
@@ -2256,7 +6364,7 @@
                     <a:cs typeface="+mn-cs"/>
                   </a:defRPr>
                 </a:pPr>
-                <a:endParaRPr lang="en-US"/>
+                <a:endParaRPr lang="en-IL"/>
               </a:p>
             </c:txPr>
             <c:dLblPos val="t"/>
@@ -2399,7 +6507,7 @@
                           <a:cs typeface="+mn-cs"/>
                         </a:defRPr>
                       </a:pPr>
-                      <a:endParaRPr lang="en-US"/>
+                      <a:endParaRPr lang="en-IL"/>
                     </a:p>
                   </c:txPr>
                   <c:dLblPos val="t"/>
@@ -2559,7 +6667,7 @@
                   <a:cs typeface="+mn-cs"/>
                 </a:defRPr>
               </a:pPr>
-              <a:endParaRPr lang="en-US"/>
+              <a:endParaRPr lang="en-IL"/>
             </a:p>
           </c:txPr>
         </c:title>
@@ -2597,7 +6705,7 @@
                 <a:cs typeface="+mn-cs"/>
               </a:defRPr>
             </a:pPr>
-            <a:endParaRPr lang="en-US"/>
+            <a:endParaRPr lang="en-IL"/>
           </a:p>
         </c:txPr>
         <c:crossAx val="950331248"/>
@@ -2679,7 +6787,7 @@
                   <a:cs typeface="+mn-cs"/>
                 </a:defRPr>
               </a:pPr>
-              <a:endParaRPr lang="en-US"/>
+              <a:endParaRPr lang="en-IL"/>
             </a:p>
           </c:txPr>
         </c:title>
@@ -2711,7 +6819,7 @@
                 <a:cs typeface="+mn-cs"/>
               </a:defRPr>
             </a:pPr>
-            <a:endParaRPr lang="en-US"/>
+            <a:endParaRPr lang="en-IL"/>
           </a:p>
         </c:txPr>
         <c:crossAx val="952022464"/>
@@ -2752,7 +6860,7 @@
       <a:pPr>
         <a:defRPr/>
       </a:pPr>
-      <a:endParaRPr lang="en-US"/>
+      <a:endParaRPr lang="en-IL"/>
     </a:p>
   </c:txPr>
   <c:externalData r:id="rId3">

</xml_diff>